<commit_message>
Updating with MLFlow prediction
</commit_message>
<xml_diff>
--- a/reports/Managing ML Development Cycle using MLFlow.docx
+++ b/reports/Managing ML Development Cycle using MLFlow.docx
@@ -235,7 +235,7 @@
                     <pic:cNvPicPr/>
                   </pic:nvPicPr>
                   <pic:blipFill>
-                    <a:blip r:embed="rId5" cstate="print">
+                    <a:blip r:embed="rId8" cstate="print">
                       <a:extLst>
                         <a:ext uri="{28A0092B-C50C-407E-A947-70E740481C1C}">
                           <a14:useLocalDpi xmlns:a14="http://schemas.microsoft.com/office/drawing/2010/main" val="0"/>
@@ -325,7 +325,7 @@
                     <pic:cNvPicPr/>
                   </pic:nvPicPr>
                   <pic:blipFill>
-                    <a:blip r:embed="rId6" cstate="print">
+                    <a:blip r:embed="rId9" cstate="print">
                       <a:extLst>
                         <a:ext uri="{28A0092B-C50C-407E-A947-70E740481C1C}">
                           <a14:useLocalDpi xmlns:a14="http://schemas.microsoft.com/office/drawing/2010/main" val="0"/>
@@ -407,7 +407,7 @@
                     <pic:cNvPicPr/>
                   </pic:nvPicPr>
                   <pic:blipFill>
-                    <a:blip r:embed="rId7" cstate="print">
+                    <a:blip r:embed="rId10" cstate="print">
                       <a:extLst>
                         <a:ext uri="{28A0092B-C50C-407E-A947-70E740481C1C}">
                           <a14:useLocalDpi xmlns:a14="http://schemas.microsoft.com/office/drawing/2010/main" val="0"/>
@@ -583,7 +583,25 @@
           <w:sz w:val="28"/>
           <w:szCs w:val="28"/>
         </w:rPr>
-        <w:t>The ML model is packaged along with its dependencies, so that it can be reused, easily shared, and deployed. Also, the packaged model can be installed and run independently of the original training environment and perform consistently over time.</w:t>
+        <w:t xml:space="preserve">The ML model is packaged along with its dependencies, so that it can be reused, easily </w:t>
+      </w:r>
+      <w:proofErr w:type="gramStart"/>
+      <w:r>
+        <w:rPr>
+          <w:rFonts w:ascii="Garamond" w:hAnsi="Garamond"/>
+          <w:sz w:val="28"/>
+          <w:szCs w:val="28"/>
+        </w:rPr>
+        <w:t>shared, and</w:t>
+      </w:r>
+      <w:proofErr w:type="gramEnd"/>
+      <w:r>
+        <w:rPr>
+          <w:rFonts w:ascii="Garamond" w:hAnsi="Garamond"/>
+          <w:sz w:val="28"/>
+          <w:szCs w:val="28"/>
+        </w:rPr>
+        <w:t xml:space="preserve"> deployed. Also, the packaged model can be installed and run independently of the original training environment and perform consistently over time.</w:t>
       </w:r>
     </w:p>
     <w:p>
@@ -752,7 +770,7 @@
                     <pic:cNvPicPr/>
                   </pic:nvPicPr>
                   <pic:blipFill>
-                    <a:blip r:embed="rId8">
+                    <a:blip r:embed="rId11">
                       <a:extLst>
                         <a:ext uri="{28A0092B-C50C-407E-A947-70E740481C1C}">
                           <a14:useLocalDpi xmlns:a14="http://schemas.microsoft.com/office/drawing/2010/main" val="0"/>
@@ -843,7 +861,7 @@
                     <pic:cNvPicPr/>
                   </pic:nvPicPr>
                   <pic:blipFill>
-                    <a:blip r:embed="rId9">
+                    <a:blip r:embed="rId12">
                       <a:extLst>
                         <a:ext uri="{28A0092B-C50C-407E-A947-70E740481C1C}">
                           <a14:useLocalDpi xmlns:a14="http://schemas.microsoft.com/office/drawing/2010/main" val="0"/>
@@ -926,7 +944,7 @@
         <mc:AlternateContent>
           <mc:Choice Requires="wps">
             <w:drawing>
-              <wp:anchor distT="0" distB="0" distL="114300" distR="114300" simplePos="0" relativeHeight="251659264" behindDoc="0" locked="0" layoutInCell="1" allowOverlap="1" wp14:anchorId="53FD4E39" wp14:editId="37AEC70F">
+              <wp:anchor distT="0" distB="0" distL="114300" distR="114300" simplePos="0" relativeHeight="251659264" behindDoc="0" locked="0" layoutInCell="1" allowOverlap="1" wp14:anchorId="53FD4E39" wp14:editId="71AABC7A">
                 <wp:simplePos x="0" y="0"/>
                 <wp:positionH relativeFrom="column">
                   <wp:posOffset>-473</wp:posOffset>
@@ -953,7 +971,7 @@
                         </a:prstGeom>
                         <a:solidFill>
                           <a:schemeClr val="bg1">
-                            <a:lumMod val="75000"/>
+                            <a:lumMod val="85000"/>
                           </a:schemeClr>
                         </a:solidFill>
                         <a:ln w="6350">
@@ -1024,7 +1042,7 @@
                 <v:stroke joinstyle="miter"/>
                 <v:path gradientshapeok="t" o:connecttype="rect"/>
               </v:shapetype>
-              <v:shape id="Text Box 6" o:spid="_x0000_s1026" type="#_x0000_t202" style="position:absolute;left:0;text-align:left;margin-left:-.05pt;margin-top:39.75pt;width:452.15pt;height:21.75pt;z-index:251659264;visibility:visible;mso-wrap-style:square;mso-width-percent:0;mso-wrap-distance-left:9pt;mso-wrap-distance-top:0;mso-wrap-distance-right:9pt;mso-wrap-distance-bottom:0;mso-position-horizontal:absolute;mso-position-horizontal-relative:text;mso-position-vertical:absolute;mso-position-vertical-relative:text;mso-width-percent:0;mso-width-relative:margin;v-text-anchor:top" o:gfxdata="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" fillcolor="#bfbfbf [2412]" strokeweight=".5pt">
+              <v:shape id="Text Box 6" o:spid="_x0000_s1026" type="#_x0000_t202" style="position:absolute;left:0;text-align:left;margin-left:-.05pt;margin-top:39.75pt;width:452.15pt;height:21.75pt;z-index:251659264;visibility:visible;mso-wrap-style:square;mso-width-percent:0;mso-wrap-distance-left:9pt;mso-wrap-distance-top:0;mso-wrap-distance-right:9pt;mso-wrap-distance-bottom:0;mso-position-horizontal:absolute;mso-position-horizontal-relative:text;mso-position-vertical:absolute;mso-position-vertical-relative:text;mso-width-percent:0;mso-width-relative:margin;v-text-anchor:top" o:gfxdata="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" fillcolor="#d8d8d8 [2732]" strokeweight=".5pt">
                 <v:textbox>
                   <w:txbxContent>
                     <w:p>
@@ -1145,7 +1163,7 @@
                     <pic:cNvPicPr/>
                   </pic:nvPicPr>
                   <pic:blipFill>
-                    <a:blip r:embed="rId10" cstate="print">
+                    <a:blip r:embed="rId13" cstate="print">
                       <a:extLst>
                         <a:ext uri="{28A0092B-C50C-407E-A947-70E740481C1C}">
                           <a14:useLocalDpi xmlns:a14="http://schemas.microsoft.com/office/drawing/2010/main" val="0"/>
@@ -1226,7 +1244,7 @@
         <mc:AlternateContent>
           <mc:Choice Requires="wps">
             <w:drawing>
-              <wp:anchor distT="0" distB="0" distL="114300" distR="114300" simplePos="0" relativeHeight="251660288" behindDoc="0" locked="0" layoutInCell="1" allowOverlap="1" wp14:anchorId="66809232" wp14:editId="6D756D9D">
+              <wp:anchor distT="0" distB="0" distL="114300" distR="114300" simplePos="0" relativeHeight="251660288" behindDoc="0" locked="0" layoutInCell="1" allowOverlap="1" wp14:anchorId="66809232" wp14:editId="3E0D7E92">
                 <wp:simplePos x="0" y="0"/>
                 <wp:positionH relativeFrom="column">
                   <wp:posOffset>-265430</wp:posOffset>
@@ -1252,7 +1270,9 @@
                           <a:avLst/>
                         </a:prstGeom>
                         <a:solidFill>
-                          <a:schemeClr val="lt1"/>
+                          <a:schemeClr val="bg1">
+                            <a:lumMod val="85000"/>
+                          </a:schemeClr>
                         </a:solidFill>
                         <a:ln w="6350">
                           <a:solidFill>
@@ -1275,6 +1295,8 @@
                             <w:r>
                               <w:rPr>
                                 <w:rFonts w:ascii="Courier New" w:hAnsi="Courier New" w:cs="Courier New"/>
+                                <w:b/>
+                                <w:bCs/>
                                 <w:lang w:val="en-US"/>
                               </w:rPr>
                               <w:t>mlflow</w:t>
@@ -1283,15 +1305,19 @@
                             <w:r>
                               <w:rPr>
                                 <w:rFonts w:ascii="Courier New" w:hAnsi="Courier New" w:cs="Courier New"/>
+                                <w:b/>
+                                <w:bCs/>
                                 <w:lang w:val="en-US"/>
                               </w:rPr>
                               <w:t xml:space="preserve"> run </w:t>
                             </w:r>
-                            <w:hyperlink r:id="rId11" w:history="1">
+                            <w:hyperlink r:id="rId14" w:history="1">
                               <w:r>
                                 <w:rPr>
                                   <w:rStyle w:val="Hyperlink"/>
                                   <w:rFonts w:ascii="Courier New" w:hAnsi="Courier New" w:cs="Courier New"/>
+                                  <w:b/>
+                                  <w:bCs/>
                                 </w:rPr>
                                 <w:t>git@github.com:martinsejas/BankCustomerChurn.git</w:t>
                               </w:r>
@@ -1299,6 +1325,8 @@
                             <w:r>
                               <w:rPr>
                                 <w:rFonts w:ascii="Courier New" w:hAnsi="Courier New" w:cs="Courier New"/>
+                                <w:b/>
+                                <w:bCs/>
                                 <w:color w:val="000000"/>
                               </w:rPr>
                               <w:t xml:space="preserve"> -P reg=0.1</w:t>
@@ -1308,6 +1336,8 @@
                             <w:pPr>
                               <w:rPr>
                                 <w:rFonts w:ascii="Courier New" w:hAnsi="Courier New" w:cs="Courier New"/>
+                                <w:b/>
+                                <w:bCs/>
                               </w:rPr>
                             </w:pPr>
                           </w:p>
@@ -1330,7 +1360,7 @@
           </mc:Choice>
           <mc:Fallback>
             <w:pict>
-              <v:shape w14:anchorId="66809232" id="Text Box 9" o:spid="_x0000_s1027" type="#_x0000_t202" style="position:absolute;margin-left:-20.9pt;margin-top:24pt;width:499.8pt;height:26.8pt;z-index:251660288;visibility:visible;mso-wrap-style:square;mso-width-percent:0;mso-wrap-distance-left:9pt;mso-wrap-distance-top:0;mso-wrap-distance-right:9pt;mso-wrap-distance-bottom:0;mso-position-horizontal:absolute;mso-position-horizontal-relative:text;mso-position-vertical:absolute;mso-position-vertical-relative:text;mso-width-percent:0;mso-width-relative:margin;v-text-anchor:top" o:gfxdata="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" fillcolor="white [3201]" strokeweight=".5pt">
+              <v:shape w14:anchorId="66809232" id="Text Box 9" o:spid="_x0000_s1027" type="#_x0000_t202" style="position:absolute;margin-left:-20.9pt;margin-top:24pt;width:499.8pt;height:26.8pt;z-index:251660288;visibility:visible;mso-wrap-style:square;mso-width-percent:0;mso-wrap-distance-left:9pt;mso-wrap-distance-top:0;mso-wrap-distance-right:9pt;mso-wrap-distance-bottom:0;mso-position-horizontal:absolute;mso-position-horizontal-relative:text;mso-position-vertical:absolute;mso-position-vertical-relative:text;mso-width-percent:0;mso-width-relative:margin;v-text-anchor:top" o:gfxdata="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" fillcolor="#d8d8d8 [2732]" strokeweight=".5pt">
                 <v:textbox>
                   <w:txbxContent>
                     <w:p>
@@ -1346,6 +1376,8 @@
                       <w:r>
                         <w:rPr>
                           <w:rFonts w:ascii="Courier New" w:hAnsi="Courier New" w:cs="Courier New"/>
+                          <w:b/>
+                          <w:bCs/>
                           <w:lang w:val="en-US"/>
                         </w:rPr>
                         <w:t>mlflow</w:t>
@@ -1354,15 +1386,19 @@
                       <w:r>
                         <w:rPr>
                           <w:rFonts w:ascii="Courier New" w:hAnsi="Courier New" w:cs="Courier New"/>
+                          <w:b/>
+                          <w:bCs/>
                           <w:lang w:val="en-US"/>
                         </w:rPr>
                         <w:t xml:space="preserve"> run </w:t>
                       </w:r>
-                      <w:hyperlink r:id="rId12" w:history="1">
+                      <w:hyperlink r:id="rId15" w:history="1">
                         <w:r>
                           <w:rPr>
                             <w:rStyle w:val="Hyperlink"/>
                             <w:rFonts w:ascii="Courier New" w:hAnsi="Courier New" w:cs="Courier New"/>
+                            <w:b/>
+                            <w:bCs/>
                           </w:rPr>
                           <w:t>git@github.com:martinsejas/BankCustomerChurn.git</w:t>
                         </w:r>
@@ -1370,6 +1406,8 @@
                       <w:r>
                         <w:rPr>
                           <w:rFonts w:ascii="Courier New" w:hAnsi="Courier New" w:cs="Courier New"/>
+                          <w:b/>
+                          <w:bCs/>
                           <w:color w:val="000000"/>
                         </w:rPr>
                         <w:t xml:space="preserve"> -P reg=0.1</w:t>
@@ -1379,6 +1417,8 @@
                       <w:pPr>
                         <w:rPr>
                           <w:rFonts w:ascii="Courier New" w:hAnsi="Courier New" w:cs="Courier New"/>
+                          <w:b/>
+                          <w:bCs/>
                         </w:rPr>
                       </w:pPr>
                     </w:p>
@@ -1539,7 +1579,7 @@
                     <pic:cNvPicPr/>
                   </pic:nvPicPr>
                   <pic:blipFill>
-                    <a:blip r:embed="rId13" cstate="print">
+                    <a:blip r:embed="rId16" cstate="print">
                       <a:extLst>
                         <a:ext uri="{28A0092B-C50C-407E-A947-70E740481C1C}">
                           <a14:useLocalDpi xmlns:a14="http://schemas.microsoft.com/office/drawing/2010/main" val="0"/>
@@ -1598,7 +1638,7 @@
                     <pic:cNvPicPr/>
                   </pic:nvPicPr>
                   <pic:blipFill>
-                    <a:blip r:embed="rId14" cstate="print">
+                    <a:blip r:embed="rId17" cstate="print">
                       <a:extLst>
                         <a:ext uri="{28A0092B-C50C-407E-A947-70E740481C1C}">
                           <a14:useLocalDpi xmlns:a14="http://schemas.microsoft.com/office/drawing/2010/main" val="0"/>
@@ -1626,7 +1666,1791 @@
       </w:r>
     </w:p>
     <w:p/>
-    <w:p/>
+    <w:p>
+      <w:pPr>
+        <w:jc w:val="center"/>
+        <w:rPr>
+          <w:rFonts w:ascii="Garamond" w:hAnsi="Garamond"/>
+          <w:b/>
+          <w:bCs/>
+          <w:sz w:val="30"/>
+          <w:szCs w:val="30"/>
+          <w:u w:val="single"/>
+        </w:rPr>
+      </w:pPr>
+      <w:r>
+        <w:rPr>
+          <w:rFonts w:ascii="Garamond" w:hAnsi="Garamond"/>
+          <w:b/>
+          <w:bCs/>
+          <w:sz w:val="30"/>
+          <w:szCs w:val="30"/>
+          <w:u w:val="single"/>
+        </w:rPr>
+        <w:t>MODEL PREDICTION WITH THE TEST DATA</w:t>
+      </w:r>
+    </w:p>
+    <w:p>
+      <w:pPr>
+        <w:rPr>
+          <w:rFonts w:ascii="Garamond" w:hAnsi="Garamond"/>
+          <w:b/>
+          <w:bCs/>
+          <w:sz w:val="30"/>
+          <w:szCs w:val="30"/>
+          <w:u w:val="single"/>
+        </w:rPr>
+      </w:pPr>
+      <w:r>
+        <w:rPr>
+          <w:rFonts w:ascii="Garamond" w:hAnsi="Garamond"/>
+          <w:b/>
+          <w:bCs/>
+          <w:sz w:val="30"/>
+          <w:szCs w:val="30"/>
+          <w:u w:val="single"/>
+        </w:rPr>
+        <w:t>Test splitting the dataset</w:t>
+      </w:r>
+    </w:p>
+    <w:p>
+      <w:pPr>
+        <w:jc w:val="both"/>
+        <w:rPr>
+          <w:rFonts w:ascii="Garamond" w:hAnsi="Garamond"/>
+          <w:sz w:val="28"/>
+          <w:szCs w:val="28"/>
+        </w:rPr>
+      </w:pPr>
+      <w:r>
+        <w:rPr>
+          <w:rFonts w:ascii="Garamond" w:hAnsi="Garamond"/>
+          <w:sz w:val="28"/>
+          <w:szCs w:val="28"/>
+        </w:rPr>
+        <w:t xml:space="preserve">Using the </w:t>
+      </w:r>
+      <w:proofErr w:type="spellStart"/>
+      <w:r>
+        <w:rPr>
+          <w:rFonts w:ascii="Garamond" w:hAnsi="Garamond"/>
+          <w:sz w:val="28"/>
+          <w:szCs w:val="28"/>
+        </w:rPr>
+        <w:t>train_test_split</w:t>
+      </w:r>
+      <w:proofErr w:type="spellEnd"/>
+      <w:r>
+        <w:rPr>
+          <w:rFonts w:ascii="Garamond" w:hAnsi="Garamond"/>
+          <w:sz w:val="28"/>
+          <w:szCs w:val="28"/>
+        </w:rPr>
+        <w:t xml:space="preserve"> from </w:t>
+      </w:r>
+      <w:proofErr w:type="spellStart"/>
+      <w:proofErr w:type="gramStart"/>
+      <w:r>
+        <w:rPr>
+          <w:rFonts w:ascii="Garamond" w:hAnsi="Garamond"/>
+          <w:sz w:val="28"/>
+          <w:szCs w:val="28"/>
+        </w:rPr>
+        <w:t>sklearn.</w:t>
+      </w:r>
+      <w:r>
+        <w:rPr>
+          <w:rFonts w:ascii="Garamond" w:hAnsi="Garamond"/>
+          <w:sz w:val="28"/>
+          <w:szCs w:val="28"/>
+        </w:rPr>
+        <w:t>model</w:t>
+      </w:r>
+      <w:proofErr w:type="gramEnd"/>
+      <w:r>
+        <w:rPr>
+          <w:rFonts w:ascii="Garamond" w:hAnsi="Garamond"/>
+          <w:sz w:val="28"/>
+          <w:szCs w:val="28"/>
+        </w:rPr>
+        <w:t>_selection</w:t>
+      </w:r>
+      <w:proofErr w:type="spellEnd"/>
+      <w:r>
+        <w:rPr>
+          <w:rFonts w:ascii="Garamond" w:hAnsi="Garamond"/>
+          <w:sz w:val="28"/>
+          <w:szCs w:val="28"/>
+        </w:rPr>
+        <w:t xml:space="preserve">, we </w:t>
+      </w:r>
+      <w:proofErr w:type="spellStart"/>
+      <w:r>
+        <w:rPr>
+          <w:rFonts w:ascii="Garamond" w:hAnsi="Garamond"/>
+          <w:sz w:val="28"/>
+          <w:szCs w:val="28"/>
+        </w:rPr>
+        <w:t>splitted</w:t>
+      </w:r>
+      <w:proofErr w:type="spellEnd"/>
+      <w:r>
+        <w:rPr>
+          <w:rFonts w:ascii="Garamond" w:hAnsi="Garamond"/>
+          <w:sz w:val="28"/>
+          <w:szCs w:val="28"/>
+        </w:rPr>
+        <w:t xml:space="preserve"> the test dataset with 10% of the whole data.</w:t>
+      </w:r>
+    </w:p>
+    <w:p>
+      <w:pPr>
+        <w:jc w:val="both"/>
+        <w:rPr>
+          <w:rFonts w:ascii="Garamond" w:hAnsi="Garamond"/>
+          <w:sz w:val="28"/>
+          <w:szCs w:val="28"/>
+        </w:rPr>
+      </w:pPr>
+      <w:r>
+        <w:rPr>
+          <w:rFonts w:ascii="Garamond" w:hAnsi="Garamond"/>
+          <w:sz w:val="28"/>
+          <w:szCs w:val="28"/>
+        </w:rPr>
+        <w:t>The test dataset can be found at “project-outputs/test_dataset.csv”</w:t>
+      </w:r>
+    </w:p>
+    <w:p>
+      <w:pPr>
+        <w:jc w:val="both"/>
+        <w:rPr>
+          <w:rFonts w:ascii="Garamond" w:hAnsi="Garamond"/>
+          <w:sz w:val="28"/>
+          <w:szCs w:val="28"/>
+        </w:rPr>
+      </w:pPr>
+    </w:p>
+    <w:p>
+      <w:pPr>
+        <w:rPr>
+          <w:rFonts w:ascii="Garamond" w:hAnsi="Garamond"/>
+          <w:b/>
+          <w:bCs/>
+          <w:sz w:val="30"/>
+          <w:szCs w:val="30"/>
+          <w:u w:val="single"/>
+        </w:rPr>
+      </w:pPr>
+      <w:r>
+        <w:rPr>
+          <w:rFonts w:ascii="Garamond" w:hAnsi="Garamond"/>
+          <w:b/>
+          <w:bCs/>
+          <w:sz w:val="30"/>
+          <w:szCs w:val="30"/>
+          <w:u w:val="single"/>
+        </w:rPr>
+        <w:t xml:space="preserve">Saving the Encoder, Scaler and polynomial model using </w:t>
+      </w:r>
+      <w:proofErr w:type="spellStart"/>
+      <w:r>
+        <w:rPr>
+          <w:rFonts w:ascii="Garamond" w:hAnsi="Garamond"/>
+          <w:b/>
+          <w:bCs/>
+          <w:sz w:val="30"/>
+          <w:szCs w:val="30"/>
+          <w:u w:val="single"/>
+        </w:rPr>
+        <w:t>Joblib</w:t>
+      </w:r>
+      <w:proofErr w:type="spellEnd"/>
+    </w:p>
+    <w:p>
+      <w:pPr>
+        <w:jc w:val="both"/>
+        <w:rPr>
+          <w:rFonts w:ascii="Garamond" w:hAnsi="Garamond"/>
+          <w:sz w:val="28"/>
+          <w:szCs w:val="28"/>
+        </w:rPr>
+      </w:pPr>
+      <w:r>
+        <w:rPr>
+          <w:rFonts w:ascii="Garamond" w:hAnsi="Garamond"/>
+          <w:sz w:val="28"/>
+          <w:szCs w:val="28"/>
+        </w:rPr>
+        <w:t xml:space="preserve">With the help of </w:t>
+      </w:r>
+      <w:proofErr w:type="spellStart"/>
+      <w:r>
+        <w:rPr>
+          <w:rFonts w:ascii="Garamond" w:hAnsi="Garamond"/>
+          <w:sz w:val="28"/>
+          <w:szCs w:val="28"/>
+        </w:rPr>
+        <w:t>joblib</w:t>
+      </w:r>
+      <w:proofErr w:type="spellEnd"/>
+      <w:r>
+        <w:rPr>
+          <w:rFonts w:ascii="Garamond" w:hAnsi="Garamond"/>
+          <w:sz w:val="28"/>
+          <w:szCs w:val="28"/>
+        </w:rPr>
+        <w:t>, we saved the fitted encoder, standard</w:t>
+      </w:r>
+      <w:r>
+        <w:rPr>
+          <w:rFonts w:ascii="Garamond" w:hAnsi="Garamond"/>
+          <w:sz w:val="28"/>
+          <w:szCs w:val="28"/>
+        </w:rPr>
+        <w:t xml:space="preserve"> </w:t>
+      </w:r>
+      <w:proofErr w:type="gramStart"/>
+      <w:r>
+        <w:rPr>
+          <w:rFonts w:ascii="Garamond" w:hAnsi="Garamond"/>
+          <w:sz w:val="28"/>
+          <w:szCs w:val="28"/>
+        </w:rPr>
+        <w:t>S</w:t>
+      </w:r>
+      <w:r>
+        <w:rPr>
+          <w:rFonts w:ascii="Garamond" w:hAnsi="Garamond"/>
+          <w:sz w:val="28"/>
+          <w:szCs w:val="28"/>
+        </w:rPr>
+        <w:t>caler</w:t>
+      </w:r>
+      <w:proofErr w:type="gramEnd"/>
+      <w:r>
+        <w:rPr>
+          <w:rFonts w:ascii="Garamond" w:hAnsi="Garamond"/>
+          <w:sz w:val="28"/>
+          <w:szCs w:val="28"/>
+        </w:rPr>
+        <w:t xml:space="preserve"> and polynomial model, which can be later used for prediction.</w:t>
+      </w:r>
+    </w:p>
+    <w:p>
+      <w:pPr>
+        <w:jc w:val="both"/>
+        <w:rPr>
+          <w:rFonts w:ascii="Garamond" w:hAnsi="Garamond"/>
+          <w:sz w:val="28"/>
+          <w:szCs w:val="28"/>
+        </w:rPr>
+      </w:pPr>
+      <w:r>
+        <w:rPr>
+          <w:noProof/>
+        </w:rPr>
+        <w:lastRenderedPageBreak/>
+        <mc:AlternateContent>
+          <mc:Choice Requires="wps">
+            <w:drawing>
+              <wp:anchor distT="0" distB="0" distL="114300" distR="114300" simplePos="0" relativeHeight="251662336" behindDoc="0" locked="0" layoutInCell="1" allowOverlap="1" wp14:anchorId="6C75CD4A" wp14:editId="15941461">
+                <wp:simplePos x="0" y="0"/>
+                <wp:positionH relativeFrom="column">
+                  <wp:posOffset>-191135</wp:posOffset>
+                </wp:positionH>
+                <wp:positionV relativeFrom="paragraph">
+                  <wp:posOffset>-201915</wp:posOffset>
+                </wp:positionV>
+                <wp:extent cx="6347637" cy="340242"/>
+                <wp:effectExtent l="0" t="0" r="15240" b="15875"/>
+                <wp:wrapNone/>
+                <wp:docPr id="8" name="Text Box 8"/>
+                <wp:cNvGraphicFramePr/>
+                <a:graphic xmlns:a="http://schemas.openxmlformats.org/drawingml/2006/main">
+                  <a:graphicData uri="http://schemas.microsoft.com/office/word/2010/wordprocessingShape">
+                    <wps:wsp>
+                      <wps:cNvSpPr txBox="1"/>
+                      <wps:spPr>
+                        <a:xfrm>
+                          <a:off x="0" y="0"/>
+                          <a:ext cx="6347637" cy="340242"/>
+                        </a:xfrm>
+                        <a:prstGeom prst="rect">
+                          <a:avLst/>
+                        </a:prstGeom>
+                        <a:solidFill>
+                          <a:schemeClr val="bg1">
+                            <a:lumMod val="85000"/>
+                          </a:schemeClr>
+                        </a:solidFill>
+                        <a:ln w="6350">
+                          <a:solidFill>
+                            <a:prstClr val="black"/>
+                          </a:solidFill>
+                        </a:ln>
+                      </wps:spPr>
+                      <wps:txbx>
+                        <w:txbxContent>
+                          <w:p>
+                            <w:pPr>
+                              <w:jc w:val="center"/>
+                              <w:rPr>
+                                <w:rFonts w:ascii="Courier New" w:hAnsi="Courier New" w:cs="Courier New"/>
+                                <w:b/>
+                                <w:bCs/>
+                              </w:rPr>
+                            </w:pPr>
+                            <w:proofErr w:type="spellStart"/>
+                            <w:proofErr w:type="gramStart"/>
+                            <w:r>
+                              <w:rPr>
+                                <w:rFonts w:ascii="Courier New" w:hAnsi="Courier New" w:cs="Courier New"/>
+                                <w:b/>
+                                <w:bCs/>
+                                <w:lang w:val="en-US"/>
+                              </w:rPr>
+                              <w:t>joblib.dump</w:t>
+                            </w:r>
+                            <w:proofErr w:type="spellEnd"/>
+                            <w:proofErr w:type="gramEnd"/>
+                            <w:r>
+                              <w:rPr>
+                                <w:rFonts w:ascii="Courier New" w:hAnsi="Courier New" w:cs="Courier New"/>
+                                <w:b/>
+                                <w:bCs/>
+                                <w:lang w:val="en-US"/>
+                              </w:rPr>
+                              <w:t>(</w:t>
+                            </w:r>
+                            <w:proofErr w:type="spellStart"/>
+                            <w:r>
+                              <w:rPr>
+                                <w:rFonts w:ascii="Courier New" w:hAnsi="Courier New" w:cs="Courier New"/>
+                                <w:b/>
+                                <w:bCs/>
+                                <w:lang w:val="en-US"/>
+                              </w:rPr>
+                              <w:t>model_name</w:t>
+                            </w:r>
+                            <w:proofErr w:type="spellEnd"/>
+                            <w:r>
+                              <w:rPr>
+                                <w:rFonts w:ascii="Courier New" w:hAnsi="Courier New" w:cs="Courier New"/>
+                                <w:b/>
+                                <w:bCs/>
+                                <w:lang w:val="en-US"/>
+                              </w:rPr>
+                              <w:t>, “</w:t>
+                            </w:r>
+                            <w:proofErr w:type="spellStart"/>
+                            <w:r>
+                              <w:rPr>
+                                <w:rFonts w:ascii="Courier New" w:hAnsi="Courier New" w:cs="Courier New"/>
+                                <w:b/>
+                                <w:bCs/>
+                                <w:lang w:val="en-US"/>
+                              </w:rPr>
+                              <w:t>save_model</w:t>
+                            </w:r>
+                            <w:proofErr w:type="spellEnd"/>
+                            <w:r>
+                              <w:rPr>
+                                <w:rFonts w:ascii="Courier New" w:hAnsi="Courier New" w:cs="Courier New"/>
+                                <w:b/>
+                                <w:bCs/>
+                                <w:lang w:val="en-US"/>
+                              </w:rPr>
+                              <w:t>”)</w:t>
+                            </w:r>
+                          </w:p>
+                          <w:p>
+                            <w:pPr>
+                              <w:rPr>
+                                <w:rFonts w:ascii="Courier New" w:hAnsi="Courier New" w:cs="Courier New"/>
+                                <w:b/>
+                                <w:bCs/>
+                              </w:rPr>
+                            </w:pPr>
+                            <w:r>
+                              <w:rPr>
+                                <w:rFonts w:ascii="Courier New" w:hAnsi="Courier New" w:cs="Courier New"/>
+                                <w:b/>
+                                <w:bCs/>
+                              </w:rPr>
+                              <w:t>ml</w:t>
+                            </w:r>
+                          </w:p>
+                        </w:txbxContent>
+                      </wps:txbx>
+                      <wps:bodyPr rot="0" spcFirstLastPara="0" vertOverflow="overflow" horzOverflow="overflow" vert="horz" wrap="square" lIns="91440" tIns="45720" rIns="91440" bIns="45720" numCol="1" spcCol="0" rtlCol="0" fromWordArt="0" anchor="t" anchorCtr="0" forceAA="0" compatLnSpc="1">
+                        <a:prstTxWarp prst="textNoShape">
+                          <a:avLst/>
+                        </a:prstTxWarp>
+                        <a:noAutofit/>
+                      </wps:bodyPr>
+                    </wps:wsp>
+                  </a:graphicData>
+                </a:graphic>
+                <wp14:sizeRelH relativeFrom="margin">
+                  <wp14:pctWidth>0</wp14:pctWidth>
+                </wp14:sizeRelH>
+              </wp:anchor>
+            </w:drawing>
+          </mc:Choice>
+          <mc:Fallback>
+            <w:pict>
+              <v:shape w14:anchorId="6C75CD4A" id="Text Box 8" o:spid="_x0000_s1028" type="#_x0000_t202" style="position:absolute;left:0;text-align:left;margin-left:-15.05pt;margin-top:-15.9pt;width:499.8pt;height:26.8pt;z-index:251662336;visibility:visible;mso-wrap-style:square;mso-width-percent:0;mso-wrap-distance-left:9pt;mso-wrap-distance-top:0;mso-wrap-distance-right:9pt;mso-wrap-distance-bottom:0;mso-position-horizontal:absolute;mso-position-horizontal-relative:text;mso-position-vertical:absolute;mso-position-vertical-relative:text;mso-width-percent:0;mso-width-relative:margin;v-text-anchor:top" o:gfxdata="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" fillcolor="#d8d8d8 [2732]" strokeweight=".5pt">
+                <v:textbox>
+                  <w:txbxContent>
+                    <w:p>
+                      <w:pPr>
+                        <w:jc w:val="center"/>
+                        <w:rPr>
+                          <w:rFonts w:ascii="Courier New" w:hAnsi="Courier New" w:cs="Courier New"/>
+                          <w:b/>
+                          <w:bCs/>
+                        </w:rPr>
+                      </w:pPr>
+                      <w:proofErr w:type="spellStart"/>
+                      <w:proofErr w:type="gramStart"/>
+                      <w:r>
+                        <w:rPr>
+                          <w:rFonts w:ascii="Courier New" w:hAnsi="Courier New" w:cs="Courier New"/>
+                          <w:b/>
+                          <w:bCs/>
+                          <w:lang w:val="en-US"/>
+                        </w:rPr>
+                        <w:t>joblib.dump</w:t>
+                      </w:r>
+                      <w:proofErr w:type="spellEnd"/>
+                      <w:proofErr w:type="gramEnd"/>
+                      <w:r>
+                        <w:rPr>
+                          <w:rFonts w:ascii="Courier New" w:hAnsi="Courier New" w:cs="Courier New"/>
+                          <w:b/>
+                          <w:bCs/>
+                          <w:lang w:val="en-US"/>
+                        </w:rPr>
+                        <w:t>(</w:t>
+                      </w:r>
+                      <w:proofErr w:type="spellStart"/>
+                      <w:r>
+                        <w:rPr>
+                          <w:rFonts w:ascii="Courier New" w:hAnsi="Courier New" w:cs="Courier New"/>
+                          <w:b/>
+                          <w:bCs/>
+                          <w:lang w:val="en-US"/>
+                        </w:rPr>
+                        <w:t>model_name</w:t>
+                      </w:r>
+                      <w:proofErr w:type="spellEnd"/>
+                      <w:r>
+                        <w:rPr>
+                          <w:rFonts w:ascii="Courier New" w:hAnsi="Courier New" w:cs="Courier New"/>
+                          <w:b/>
+                          <w:bCs/>
+                          <w:lang w:val="en-US"/>
+                        </w:rPr>
+                        <w:t>, “</w:t>
+                      </w:r>
+                      <w:proofErr w:type="spellStart"/>
+                      <w:r>
+                        <w:rPr>
+                          <w:rFonts w:ascii="Courier New" w:hAnsi="Courier New" w:cs="Courier New"/>
+                          <w:b/>
+                          <w:bCs/>
+                          <w:lang w:val="en-US"/>
+                        </w:rPr>
+                        <w:t>save_model</w:t>
+                      </w:r>
+                      <w:proofErr w:type="spellEnd"/>
+                      <w:r>
+                        <w:rPr>
+                          <w:rFonts w:ascii="Courier New" w:hAnsi="Courier New" w:cs="Courier New"/>
+                          <w:b/>
+                          <w:bCs/>
+                          <w:lang w:val="en-US"/>
+                        </w:rPr>
+                        <w:t>”)</w:t>
+                      </w:r>
+                    </w:p>
+                    <w:p>
+                      <w:pPr>
+                        <w:rPr>
+                          <w:rFonts w:ascii="Courier New" w:hAnsi="Courier New" w:cs="Courier New"/>
+                          <w:b/>
+                          <w:bCs/>
+                        </w:rPr>
+                      </w:pPr>
+                      <w:r>
+                        <w:rPr>
+                          <w:rFonts w:ascii="Courier New" w:hAnsi="Courier New" w:cs="Courier New"/>
+                          <w:b/>
+                          <w:bCs/>
+                        </w:rPr>
+                        <w:t>ml</w:t>
+                      </w:r>
+                    </w:p>
+                  </w:txbxContent>
+                </v:textbox>
+              </v:shape>
+            </w:pict>
+          </mc:Fallback>
+        </mc:AlternateContent>
+      </w:r>
+    </w:p>
+    <w:p>
+      <w:pPr>
+        <w:jc w:val="center"/>
+        <w:rPr>
+          <w:rFonts w:ascii="Garamond" w:hAnsi="Garamond"/>
+          <w:b/>
+          <w:bCs/>
+          <w:sz w:val="30"/>
+          <w:szCs w:val="30"/>
+        </w:rPr>
+      </w:pPr>
+    </w:p>
+    <w:p>
+      <w:pPr>
+        <w:rPr>
+          <w:rFonts w:ascii="Garamond" w:hAnsi="Garamond"/>
+          <w:b/>
+          <w:bCs/>
+          <w:sz w:val="30"/>
+          <w:szCs w:val="30"/>
+          <w:u w:val="single"/>
+        </w:rPr>
+      </w:pPr>
+      <w:r>
+        <w:rPr>
+          <w:rFonts w:ascii="Garamond" w:hAnsi="Garamond"/>
+          <w:b/>
+          <w:bCs/>
+          <w:sz w:val="30"/>
+          <w:szCs w:val="30"/>
+          <w:u w:val="single"/>
+        </w:rPr>
+        <w:t xml:space="preserve">Saving the best </w:t>
+      </w:r>
+      <w:proofErr w:type="spellStart"/>
+      <w:r>
+        <w:rPr>
+          <w:rFonts w:ascii="Garamond" w:hAnsi="Garamond"/>
+          <w:b/>
+          <w:bCs/>
+          <w:sz w:val="30"/>
+          <w:szCs w:val="30"/>
+          <w:u w:val="single"/>
+        </w:rPr>
+        <w:t>MLFlow</w:t>
+      </w:r>
+      <w:proofErr w:type="spellEnd"/>
+      <w:r>
+        <w:rPr>
+          <w:rFonts w:ascii="Garamond" w:hAnsi="Garamond"/>
+          <w:b/>
+          <w:bCs/>
+          <w:sz w:val="30"/>
+          <w:szCs w:val="30"/>
+          <w:u w:val="single"/>
+        </w:rPr>
+        <w:t xml:space="preserve"> model</w:t>
+      </w:r>
+    </w:p>
+    <w:p>
+      <w:pPr>
+        <w:jc w:val="both"/>
+        <w:rPr>
+          <w:rFonts w:ascii="Garamond" w:hAnsi="Garamond"/>
+          <w:sz w:val="28"/>
+          <w:szCs w:val="28"/>
+        </w:rPr>
+      </w:pPr>
+      <w:r>
+        <w:rPr>
+          <w:rFonts w:ascii="Garamond" w:hAnsi="Garamond"/>
+          <w:sz w:val="28"/>
+          <w:szCs w:val="28"/>
+        </w:rPr>
+        <w:t xml:space="preserve">The best </w:t>
+      </w:r>
+      <w:proofErr w:type="spellStart"/>
+      <w:r>
+        <w:rPr>
+          <w:rFonts w:ascii="Garamond" w:hAnsi="Garamond"/>
+          <w:sz w:val="28"/>
+          <w:szCs w:val="28"/>
+        </w:rPr>
+        <w:t>MLFlow</w:t>
+      </w:r>
+      <w:proofErr w:type="spellEnd"/>
+      <w:r>
+        <w:rPr>
+          <w:rFonts w:ascii="Garamond" w:hAnsi="Garamond"/>
+          <w:sz w:val="28"/>
+          <w:szCs w:val="28"/>
+        </w:rPr>
+        <w:t xml:space="preserve"> model we have is with regularisation parameter 1.0. By using the following </w:t>
+      </w:r>
+      <w:r>
+        <w:rPr>
+          <w:rFonts w:ascii="Garamond" w:hAnsi="Garamond"/>
+          <w:sz w:val="28"/>
+          <w:szCs w:val="28"/>
+        </w:rPr>
+        <w:t>code in the train_model.py</w:t>
+      </w:r>
+      <w:r>
+        <w:rPr>
+          <w:rFonts w:ascii="Garamond" w:hAnsi="Garamond"/>
+          <w:sz w:val="28"/>
+          <w:szCs w:val="28"/>
+        </w:rPr>
+        <w:t>, we can save the model and use it for prediction.</w:t>
+      </w:r>
+    </w:p>
+    <w:p>
+      <w:pPr>
+        <w:jc w:val="both"/>
+        <w:rPr>
+          <w:rFonts w:ascii="Garamond" w:hAnsi="Garamond"/>
+          <w:sz w:val="28"/>
+          <w:szCs w:val="28"/>
+        </w:rPr>
+      </w:pPr>
+      <w:r>
+        <w:rPr>
+          <w:noProof/>
+        </w:rPr>
+        <mc:AlternateContent>
+          <mc:Choice Requires="wps">
+            <w:drawing>
+              <wp:anchor distT="0" distB="0" distL="114300" distR="114300" simplePos="0" relativeHeight="251664384" behindDoc="0" locked="0" layoutInCell="1" allowOverlap="1" wp14:anchorId="3079FBFC" wp14:editId="05DB7ABF">
+                <wp:simplePos x="0" y="0"/>
+                <wp:positionH relativeFrom="column">
+                  <wp:posOffset>-191164</wp:posOffset>
+                </wp:positionH>
+                <wp:positionV relativeFrom="paragraph">
+                  <wp:posOffset>63500</wp:posOffset>
+                </wp:positionV>
+                <wp:extent cx="6347637" cy="340242"/>
+                <wp:effectExtent l="0" t="0" r="15240" b="15875"/>
+                <wp:wrapNone/>
+                <wp:docPr id="12" name="Text Box 12"/>
+                <wp:cNvGraphicFramePr/>
+                <a:graphic xmlns:a="http://schemas.openxmlformats.org/drawingml/2006/main">
+                  <a:graphicData uri="http://schemas.microsoft.com/office/word/2010/wordprocessingShape">
+                    <wps:wsp>
+                      <wps:cNvSpPr txBox="1"/>
+                      <wps:spPr>
+                        <a:xfrm>
+                          <a:off x="0" y="0"/>
+                          <a:ext cx="6347637" cy="340242"/>
+                        </a:xfrm>
+                        <a:prstGeom prst="rect">
+                          <a:avLst/>
+                        </a:prstGeom>
+                        <a:solidFill>
+                          <a:schemeClr val="bg1">
+                            <a:lumMod val="85000"/>
+                          </a:schemeClr>
+                        </a:solidFill>
+                        <a:ln w="6350">
+                          <a:solidFill>
+                            <a:prstClr val="black"/>
+                          </a:solidFill>
+                        </a:ln>
+                      </wps:spPr>
+                      <wps:txbx>
+                        <w:txbxContent>
+                          <w:p>
+                            <w:pPr>
+                              <w:jc w:val="center"/>
+                              <w:rPr>
+                                <w:rFonts w:ascii="Courier New" w:hAnsi="Courier New" w:cs="Courier New"/>
+                                <w:b/>
+                                <w:bCs/>
+                              </w:rPr>
+                            </w:pPr>
+                            <w:proofErr w:type="spellStart"/>
+                            <w:proofErr w:type="gramStart"/>
+                            <w:r>
+                              <w:rPr>
+                                <w:rFonts w:ascii="Courier New" w:hAnsi="Courier New" w:cs="Courier New"/>
+                                <w:b/>
+                                <w:bCs/>
+                              </w:rPr>
+                              <w:t>mlflow.sklearn</w:t>
+                            </w:r>
+                            <w:proofErr w:type="gramEnd"/>
+                            <w:r>
+                              <w:rPr>
+                                <w:rFonts w:ascii="Courier New" w:hAnsi="Courier New" w:cs="Courier New"/>
+                                <w:b/>
+                                <w:bCs/>
+                              </w:rPr>
+                              <w:t>.save_model</w:t>
+                            </w:r>
+                            <w:proofErr w:type="spellEnd"/>
+                            <w:r>
+                              <w:rPr>
+                                <w:rFonts w:ascii="Courier New" w:hAnsi="Courier New" w:cs="Courier New"/>
+                                <w:b/>
+                                <w:bCs/>
+                              </w:rPr>
+                              <w:t>(</w:t>
+                            </w:r>
+                            <w:proofErr w:type="spellStart"/>
+                            <w:r>
+                              <w:rPr>
+                                <w:rFonts w:ascii="Courier New" w:hAnsi="Courier New" w:cs="Courier New"/>
+                                <w:b/>
+                                <w:bCs/>
+                              </w:rPr>
+                              <w:t>poly_reg_model</w:t>
+                            </w:r>
+                            <w:proofErr w:type="spellEnd"/>
+                            <w:r>
+                              <w:rPr>
+                                <w:rFonts w:ascii="Courier New" w:hAnsi="Courier New" w:cs="Courier New"/>
+                                <w:b/>
+                                <w:bCs/>
+                              </w:rPr>
+                              <w:t>, “</w:t>
+                            </w:r>
+                            <w:proofErr w:type="spellStart"/>
+                            <w:r>
+                              <w:rPr>
+                                <w:rFonts w:ascii="Courier New" w:hAnsi="Courier New" w:cs="Courier New"/>
+                                <w:b/>
+                                <w:bCs/>
+                              </w:rPr>
+                              <w:t>model_logistic</w:t>
+                            </w:r>
+                            <w:proofErr w:type="spellEnd"/>
+                            <w:r>
+                              <w:rPr>
+                                <w:rFonts w:ascii="Courier New" w:hAnsi="Courier New" w:cs="Courier New"/>
+                                <w:b/>
+                                <w:bCs/>
+                              </w:rPr>
+                              <w:t>”)</w:t>
+                            </w:r>
+                          </w:p>
+                          <w:p>
+                            <w:pPr>
+                              <w:rPr>
+                                <w:rFonts w:ascii="Courier New" w:hAnsi="Courier New" w:cs="Courier New"/>
+                                <w:b/>
+                                <w:bCs/>
+                              </w:rPr>
+                            </w:pPr>
+                          </w:p>
+                        </w:txbxContent>
+                      </wps:txbx>
+                      <wps:bodyPr rot="0" spcFirstLastPara="0" vertOverflow="overflow" horzOverflow="overflow" vert="horz" wrap="square" lIns="91440" tIns="45720" rIns="91440" bIns="45720" numCol="1" spcCol="0" rtlCol="0" fromWordArt="0" anchor="t" anchorCtr="0" forceAA="0" compatLnSpc="1">
+                        <a:prstTxWarp prst="textNoShape">
+                          <a:avLst/>
+                        </a:prstTxWarp>
+                        <a:noAutofit/>
+                      </wps:bodyPr>
+                    </wps:wsp>
+                  </a:graphicData>
+                </a:graphic>
+                <wp14:sizeRelH relativeFrom="margin">
+                  <wp14:pctWidth>0</wp14:pctWidth>
+                </wp14:sizeRelH>
+              </wp:anchor>
+            </w:drawing>
+          </mc:Choice>
+          <mc:Fallback>
+            <w:pict>
+              <v:shape w14:anchorId="3079FBFC" id="Text Box 12" o:spid="_x0000_s1029" type="#_x0000_t202" style="position:absolute;left:0;text-align:left;margin-left:-15.05pt;margin-top:5pt;width:499.8pt;height:26.8pt;z-index:251664384;visibility:visible;mso-wrap-style:square;mso-width-percent:0;mso-wrap-distance-left:9pt;mso-wrap-distance-top:0;mso-wrap-distance-right:9pt;mso-wrap-distance-bottom:0;mso-position-horizontal:absolute;mso-position-horizontal-relative:text;mso-position-vertical:absolute;mso-position-vertical-relative:text;mso-width-percent:0;mso-width-relative:margin;v-text-anchor:top" o:gfxdata="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" fillcolor="#d8d8d8 [2732]" strokeweight=".5pt">
+                <v:textbox>
+                  <w:txbxContent>
+                    <w:p>
+                      <w:pPr>
+                        <w:jc w:val="center"/>
+                        <w:rPr>
+                          <w:rFonts w:ascii="Courier New" w:hAnsi="Courier New" w:cs="Courier New"/>
+                          <w:b/>
+                          <w:bCs/>
+                        </w:rPr>
+                      </w:pPr>
+                      <w:proofErr w:type="spellStart"/>
+                      <w:proofErr w:type="gramStart"/>
+                      <w:r>
+                        <w:rPr>
+                          <w:rFonts w:ascii="Courier New" w:hAnsi="Courier New" w:cs="Courier New"/>
+                          <w:b/>
+                          <w:bCs/>
+                        </w:rPr>
+                        <w:t>mlflow.sklearn</w:t>
+                      </w:r>
+                      <w:proofErr w:type="gramEnd"/>
+                      <w:r>
+                        <w:rPr>
+                          <w:rFonts w:ascii="Courier New" w:hAnsi="Courier New" w:cs="Courier New"/>
+                          <w:b/>
+                          <w:bCs/>
+                        </w:rPr>
+                        <w:t>.save_model</w:t>
+                      </w:r>
+                      <w:proofErr w:type="spellEnd"/>
+                      <w:r>
+                        <w:rPr>
+                          <w:rFonts w:ascii="Courier New" w:hAnsi="Courier New" w:cs="Courier New"/>
+                          <w:b/>
+                          <w:bCs/>
+                        </w:rPr>
+                        <w:t>(</w:t>
+                      </w:r>
+                      <w:proofErr w:type="spellStart"/>
+                      <w:r>
+                        <w:rPr>
+                          <w:rFonts w:ascii="Courier New" w:hAnsi="Courier New" w:cs="Courier New"/>
+                          <w:b/>
+                          <w:bCs/>
+                        </w:rPr>
+                        <w:t>poly_reg_model</w:t>
+                      </w:r>
+                      <w:proofErr w:type="spellEnd"/>
+                      <w:r>
+                        <w:rPr>
+                          <w:rFonts w:ascii="Courier New" w:hAnsi="Courier New" w:cs="Courier New"/>
+                          <w:b/>
+                          <w:bCs/>
+                        </w:rPr>
+                        <w:t>, “</w:t>
+                      </w:r>
+                      <w:proofErr w:type="spellStart"/>
+                      <w:r>
+                        <w:rPr>
+                          <w:rFonts w:ascii="Courier New" w:hAnsi="Courier New" w:cs="Courier New"/>
+                          <w:b/>
+                          <w:bCs/>
+                        </w:rPr>
+                        <w:t>model_logistic</w:t>
+                      </w:r>
+                      <w:proofErr w:type="spellEnd"/>
+                      <w:r>
+                        <w:rPr>
+                          <w:rFonts w:ascii="Courier New" w:hAnsi="Courier New" w:cs="Courier New"/>
+                          <w:b/>
+                          <w:bCs/>
+                        </w:rPr>
+                        <w:t>”)</w:t>
+                      </w:r>
+                    </w:p>
+                    <w:p>
+                      <w:pPr>
+                        <w:rPr>
+                          <w:rFonts w:ascii="Courier New" w:hAnsi="Courier New" w:cs="Courier New"/>
+                          <w:b/>
+                          <w:bCs/>
+                        </w:rPr>
+                      </w:pPr>
+                    </w:p>
+                  </w:txbxContent>
+                </v:textbox>
+              </v:shape>
+            </w:pict>
+          </mc:Fallback>
+        </mc:AlternateContent>
+      </w:r>
+    </w:p>
+    <w:p>
+      <w:pPr>
+        <w:jc w:val="both"/>
+        <w:rPr>
+          <w:rFonts w:ascii="Garamond" w:hAnsi="Garamond"/>
+          <w:sz w:val="28"/>
+          <w:szCs w:val="28"/>
+        </w:rPr>
+      </w:pPr>
+    </w:p>
+    <w:p>
+      <w:pPr>
+        <w:jc w:val="both"/>
+        <w:rPr>
+          <w:rFonts w:ascii="Garamond" w:hAnsi="Garamond"/>
+          <w:sz w:val="28"/>
+          <w:szCs w:val="28"/>
+        </w:rPr>
+      </w:pPr>
+      <w:r>
+        <w:rPr>
+          <w:rFonts w:ascii="Garamond" w:hAnsi="Garamond"/>
+          <w:sz w:val="28"/>
+          <w:szCs w:val="28"/>
+        </w:rPr>
+        <w:t xml:space="preserve">It creates a folder with dependencies files both for </w:t>
+      </w:r>
+      <w:proofErr w:type="spellStart"/>
+      <w:r>
+        <w:rPr>
+          <w:rFonts w:ascii="Garamond" w:hAnsi="Garamond"/>
+          <w:sz w:val="28"/>
+          <w:szCs w:val="28"/>
+        </w:rPr>
+        <w:t>pyenv</w:t>
+      </w:r>
+      <w:proofErr w:type="spellEnd"/>
+      <w:r>
+        <w:rPr>
+          <w:rFonts w:ascii="Garamond" w:hAnsi="Garamond"/>
+          <w:sz w:val="28"/>
+          <w:szCs w:val="28"/>
+        </w:rPr>
+        <w:t xml:space="preserve"> and </w:t>
+      </w:r>
+      <w:proofErr w:type="spellStart"/>
+      <w:r>
+        <w:rPr>
+          <w:rFonts w:ascii="Garamond" w:hAnsi="Garamond"/>
+          <w:sz w:val="28"/>
+          <w:szCs w:val="28"/>
+        </w:rPr>
+        <w:t>conda</w:t>
+      </w:r>
+      <w:proofErr w:type="spellEnd"/>
+      <w:r>
+        <w:rPr>
+          <w:rFonts w:ascii="Garamond" w:hAnsi="Garamond"/>
+          <w:sz w:val="28"/>
+          <w:szCs w:val="28"/>
+        </w:rPr>
+        <w:t xml:space="preserve">, </w:t>
+      </w:r>
+      <w:proofErr w:type="spellStart"/>
+      <w:r>
+        <w:rPr>
+          <w:rFonts w:ascii="Garamond" w:hAnsi="Garamond"/>
+          <w:sz w:val="28"/>
+          <w:szCs w:val="28"/>
+        </w:rPr>
+        <w:t>MLmodel</w:t>
+      </w:r>
+      <w:proofErr w:type="spellEnd"/>
+      <w:r>
+        <w:rPr>
+          <w:rFonts w:ascii="Garamond" w:hAnsi="Garamond"/>
+          <w:sz w:val="28"/>
+          <w:szCs w:val="28"/>
+        </w:rPr>
+        <w:t xml:space="preserve">, and </w:t>
+      </w:r>
+      <w:proofErr w:type="spellStart"/>
+      <w:r>
+        <w:rPr>
+          <w:rFonts w:ascii="Garamond" w:hAnsi="Garamond"/>
+          <w:sz w:val="28"/>
+          <w:szCs w:val="28"/>
+        </w:rPr>
+        <w:t>model.pkl</w:t>
+      </w:r>
+      <w:proofErr w:type="spellEnd"/>
+      <w:r>
+        <w:rPr>
+          <w:rFonts w:ascii="Garamond" w:hAnsi="Garamond"/>
+          <w:sz w:val="28"/>
+          <w:szCs w:val="28"/>
+        </w:rPr>
+        <w:t xml:space="preserve"> file.</w:t>
+      </w:r>
+    </w:p>
+    <w:p>
+      <w:pPr>
+        <w:jc w:val="both"/>
+        <w:rPr>
+          <w:rFonts w:ascii="Garamond" w:hAnsi="Garamond"/>
+          <w:sz w:val="28"/>
+          <w:szCs w:val="28"/>
+        </w:rPr>
+      </w:pPr>
+      <w:r>
+        <w:rPr>
+          <w:rFonts w:ascii="Garamond" w:hAnsi="Garamond"/>
+          <w:sz w:val="28"/>
+          <w:szCs w:val="28"/>
+        </w:rPr>
+        <w:t>The saved model can be found at</w:t>
+      </w:r>
+      <w:r>
+        <w:rPr>
+          <w:rFonts w:ascii="Garamond" w:hAnsi="Garamond"/>
+          <w:sz w:val="28"/>
+          <w:szCs w:val="28"/>
+        </w:rPr>
+        <w:t xml:space="preserve"> “</w:t>
+      </w:r>
+      <w:proofErr w:type="spellStart"/>
+      <w:r>
+        <w:rPr>
+          <w:rFonts w:ascii="Garamond" w:hAnsi="Garamond"/>
+          <w:sz w:val="28"/>
+          <w:szCs w:val="28"/>
+        </w:rPr>
+        <w:t>src</w:t>
+      </w:r>
+      <w:proofErr w:type="spellEnd"/>
+      <w:r>
+        <w:rPr>
+          <w:rFonts w:ascii="Garamond" w:hAnsi="Garamond"/>
+          <w:sz w:val="28"/>
+          <w:szCs w:val="28"/>
+        </w:rPr>
+        <w:t>/models/</w:t>
+      </w:r>
+      <w:proofErr w:type="spellStart"/>
+      <w:r>
+        <w:rPr>
+          <w:rFonts w:ascii="Garamond" w:hAnsi="Garamond"/>
+          <w:sz w:val="28"/>
+          <w:szCs w:val="28"/>
+        </w:rPr>
+        <w:t>model_logistic</w:t>
+      </w:r>
+      <w:proofErr w:type="spellEnd"/>
+      <w:r>
+        <w:rPr>
+          <w:rFonts w:ascii="Garamond" w:hAnsi="Garamond"/>
+          <w:sz w:val="28"/>
+          <w:szCs w:val="28"/>
+        </w:rPr>
+        <w:t>”</w:t>
+      </w:r>
+    </w:p>
+    <w:p>
+      <w:pPr>
+        <w:jc w:val="both"/>
+        <w:rPr>
+          <w:rFonts w:ascii="Garamond" w:hAnsi="Garamond"/>
+          <w:sz w:val="28"/>
+          <w:szCs w:val="28"/>
+        </w:rPr>
+      </w:pPr>
+    </w:p>
+    <w:p>
+      <w:pPr>
+        <w:rPr>
+          <w:rFonts w:ascii="Garamond" w:hAnsi="Garamond"/>
+          <w:b/>
+          <w:bCs/>
+          <w:sz w:val="30"/>
+          <w:szCs w:val="30"/>
+          <w:u w:val="single"/>
+        </w:rPr>
+      </w:pPr>
+      <w:r>
+        <w:rPr>
+          <w:rFonts w:ascii="Garamond" w:hAnsi="Garamond"/>
+          <w:b/>
+          <w:bCs/>
+          <w:sz w:val="30"/>
+          <w:szCs w:val="30"/>
+          <w:u w:val="single"/>
+        </w:rPr>
+        <w:t xml:space="preserve">Model prediction with </w:t>
+      </w:r>
+      <w:proofErr w:type="spellStart"/>
+      <w:r>
+        <w:rPr>
+          <w:rFonts w:ascii="Garamond" w:hAnsi="Garamond"/>
+          <w:b/>
+          <w:bCs/>
+          <w:sz w:val="30"/>
+          <w:szCs w:val="30"/>
+          <w:u w:val="single"/>
+        </w:rPr>
+        <w:t>MLFlow</w:t>
+      </w:r>
+      <w:proofErr w:type="spellEnd"/>
+    </w:p>
+    <w:p>
+      <w:pPr>
+        <w:jc w:val="both"/>
+        <w:rPr>
+          <w:rFonts w:ascii="Garamond" w:hAnsi="Garamond"/>
+          <w:sz w:val="28"/>
+          <w:szCs w:val="28"/>
+        </w:rPr>
+      </w:pPr>
+      <w:r>
+        <w:rPr>
+          <w:rFonts w:ascii="Garamond" w:hAnsi="Garamond"/>
+          <w:sz w:val="28"/>
+          <w:szCs w:val="28"/>
+        </w:rPr>
+        <w:t xml:space="preserve">The test data is </w:t>
+      </w:r>
+      <w:r>
+        <w:rPr>
+          <w:rFonts w:ascii="Garamond" w:hAnsi="Garamond"/>
+          <w:sz w:val="28"/>
+          <w:szCs w:val="28"/>
+        </w:rPr>
+        <w:t>imported,</w:t>
+      </w:r>
+      <w:r>
+        <w:rPr>
+          <w:rFonts w:ascii="Garamond" w:hAnsi="Garamond"/>
+          <w:sz w:val="28"/>
+          <w:szCs w:val="28"/>
+        </w:rPr>
+        <w:t xml:space="preserve"> and all the saved models are loaded </w:t>
+      </w:r>
+      <w:r>
+        <w:rPr>
+          <w:rFonts w:ascii="Garamond" w:hAnsi="Garamond"/>
+          <w:sz w:val="28"/>
+          <w:szCs w:val="28"/>
+        </w:rPr>
+        <w:t xml:space="preserve">using </w:t>
+      </w:r>
+      <w:proofErr w:type="spellStart"/>
+      <w:r>
+        <w:rPr>
+          <w:rFonts w:ascii="Garamond" w:hAnsi="Garamond"/>
+          <w:sz w:val="28"/>
+          <w:szCs w:val="28"/>
+        </w:rPr>
+        <w:t>Joblib</w:t>
+      </w:r>
+      <w:proofErr w:type="spellEnd"/>
+      <w:r>
+        <w:rPr>
+          <w:rFonts w:ascii="Garamond" w:hAnsi="Garamond"/>
+          <w:sz w:val="28"/>
+          <w:szCs w:val="28"/>
+        </w:rPr>
+        <w:t xml:space="preserve"> </w:t>
+      </w:r>
+      <w:r>
+        <w:rPr>
+          <w:rFonts w:ascii="Garamond" w:hAnsi="Garamond"/>
+          <w:sz w:val="28"/>
+          <w:szCs w:val="28"/>
+        </w:rPr>
+        <w:t xml:space="preserve">to </w:t>
+      </w:r>
+      <w:proofErr w:type="spellStart"/>
+      <w:r>
+        <w:rPr>
+          <w:rFonts w:ascii="Garamond" w:hAnsi="Garamond"/>
+          <w:sz w:val="28"/>
+          <w:szCs w:val="28"/>
+        </w:rPr>
+        <w:t>preprocess</w:t>
+      </w:r>
+      <w:proofErr w:type="spellEnd"/>
+      <w:r>
+        <w:rPr>
+          <w:rFonts w:ascii="Garamond" w:hAnsi="Garamond"/>
+          <w:sz w:val="28"/>
+          <w:szCs w:val="28"/>
+        </w:rPr>
+        <w:t xml:space="preserve"> the data before we do the prediction.</w:t>
+      </w:r>
+    </w:p>
+    <w:p>
+      <w:pPr>
+        <w:jc w:val="both"/>
+        <w:rPr>
+          <w:rFonts w:ascii="Garamond" w:hAnsi="Garamond"/>
+          <w:sz w:val="28"/>
+          <w:szCs w:val="28"/>
+        </w:rPr>
+      </w:pPr>
+      <w:r>
+        <w:rPr>
+          <w:noProof/>
+        </w:rPr>
+        <mc:AlternateContent>
+          <mc:Choice Requires="wps">
+            <w:drawing>
+              <wp:anchor distT="0" distB="0" distL="114300" distR="114300" simplePos="0" relativeHeight="251666432" behindDoc="0" locked="0" layoutInCell="1" allowOverlap="1" wp14:anchorId="45D2A4E9" wp14:editId="5278C16F">
+                <wp:simplePos x="0" y="0"/>
+                <wp:positionH relativeFrom="column">
+                  <wp:posOffset>-187591</wp:posOffset>
+                </wp:positionH>
+                <wp:positionV relativeFrom="paragraph">
+                  <wp:posOffset>24381</wp:posOffset>
+                </wp:positionV>
+                <wp:extent cx="6347637" cy="340242"/>
+                <wp:effectExtent l="0" t="0" r="15240" b="15875"/>
+                <wp:wrapNone/>
+                <wp:docPr id="13" name="Text Box 13"/>
+                <wp:cNvGraphicFramePr/>
+                <a:graphic xmlns:a="http://schemas.openxmlformats.org/drawingml/2006/main">
+                  <a:graphicData uri="http://schemas.microsoft.com/office/word/2010/wordprocessingShape">
+                    <wps:wsp>
+                      <wps:cNvSpPr txBox="1"/>
+                      <wps:spPr>
+                        <a:xfrm>
+                          <a:off x="0" y="0"/>
+                          <a:ext cx="6347637" cy="340242"/>
+                        </a:xfrm>
+                        <a:prstGeom prst="rect">
+                          <a:avLst/>
+                        </a:prstGeom>
+                        <a:solidFill>
+                          <a:schemeClr val="bg1">
+                            <a:lumMod val="85000"/>
+                          </a:schemeClr>
+                        </a:solidFill>
+                        <a:ln w="6350">
+                          <a:solidFill>
+                            <a:prstClr val="black"/>
+                          </a:solidFill>
+                        </a:ln>
+                      </wps:spPr>
+                      <wps:txbx>
+                        <w:txbxContent>
+                          <w:p>
+                            <w:pPr>
+                              <w:jc w:val="center"/>
+                              <w:rPr>
+                                <w:rFonts w:ascii="Courier New" w:hAnsi="Courier New" w:cs="Courier New"/>
+                                <w:b/>
+                                <w:bCs/>
+                                <w:lang w:val="fr-FR"/>
+                              </w:rPr>
+                            </w:pPr>
+                            <w:proofErr w:type="spellStart"/>
+                            <w:proofErr w:type="gramStart"/>
+                            <w:r>
+                              <w:rPr>
+                                <w:rFonts w:ascii="Courier New" w:hAnsi="Courier New" w:cs="Courier New"/>
+                                <w:b/>
+                                <w:bCs/>
+                                <w:lang w:val="fr-FR"/>
+                              </w:rPr>
+                              <w:t>joblib.load</w:t>
+                            </w:r>
+                            <w:proofErr w:type="spellEnd"/>
+                            <w:proofErr w:type="gramEnd"/>
+                            <w:r>
+                              <w:rPr>
+                                <w:rFonts w:ascii="Courier New" w:hAnsi="Courier New" w:cs="Courier New"/>
+                                <w:b/>
+                                <w:bCs/>
+                                <w:lang w:val="fr-FR"/>
+                              </w:rPr>
+                              <w:t>(‘</w:t>
+                            </w:r>
+                            <w:proofErr w:type="spellStart"/>
+                            <w:r>
+                              <w:rPr>
+                                <w:rFonts w:ascii="Courier New" w:hAnsi="Courier New" w:cs="Courier New"/>
+                                <w:b/>
+                                <w:bCs/>
+                                <w:lang w:val="fr-FR"/>
+                              </w:rPr>
+                              <w:t>model_name</w:t>
+                            </w:r>
+                            <w:proofErr w:type="spellEnd"/>
+                            <w:r>
+                              <w:rPr>
+                                <w:rFonts w:ascii="Courier New" w:hAnsi="Courier New" w:cs="Courier New"/>
+                                <w:b/>
+                                <w:bCs/>
+                                <w:lang w:val="fr-FR"/>
+                              </w:rPr>
+                              <w:t>’)</w:t>
+                            </w:r>
+                          </w:p>
+                        </w:txbxContent>
+                      </wps:txbx>
+                      <wps:bodyPr rot="0" spcFirstLastPara="0" vertOverflow="overflow" horzOverflow="overflow" vert="horz" wrap="square" lIns="91440" tIns="45720" rIns="91440" bIns="45720" numCol="1" spcCol="0" rtlCol="0" fromWordArt="0" anchor="t" anchorCtr="0" forceAA="0" compatLnSpc="1">
+                        <a:prstTxWarp prst="textNoShape">
+                          <a:avLst/>
+                        </a:prstTxWarp>
+                        <a:noAutofit/>
+                      </wps:bodyPr>
+                    </wps:wsp>
+                  </a:graphicData>
+                </a:graphic>
+                <wp14:sizeRelH relativeFrom="margin">
+                  <wp14:pctWidth>0</wp14:pctWidth>
+                </wp14:sizeRelH>
+              </wp:anchor>
+            </w:drawing>
+          </mc:Choice>
+          <mc:Fallback>
+            <w:pict>
+              <v:shape w14:anchorId="45D2A4E9" id="Text Box 13" o:spid="_x0000_s1030" type="#_x0000_t202" style="position:absolute;left:0;text-align:left;margin-left:-14.75pt;margin-top:1.9pt;width:499.8pt;height:26.8pt;z-index:251666432;visibility:visible;mso-wrap-style:square;mso-width-percent:0;mso-wrap-distance-left:9pt;mso-wrap-distance-top:0;mso-wrap-distance-right:9pt;mso-wrap-distance-bottom:0;mso-position-horizontal:absolute;mso-position-horizontal-relative:text;mso-position-vertical:absolute;mso-position-vertical-relative:text;mso-width-percent:0;mso-width-relative:margin;v-text-anchor:top" o:gfxdata="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" fillcolor="#d8d8d8 [2732]" strokeweight=".5pt">
+                <v:textbox>
+                  <w:txbxContent>
+                    <w:p>
+                      <w:pPr>
+                        <w:jc w:val="center"/>
+                        <w:rPr>
+                          <w:rFonts w:ascii="Courier New" w:hAnsi="Courier New" w:cs="Courier New"/>
+                          <w:b/>
+                          <w:bCs/>
+                          <w:lang w:val="fr-FR"/>
+                        </w:rPr>
+                      </w:pPr>
+                      <w:proofErr w:type="spellStart"/>
+                      <w:proofErr w:type="gramStart"/>
+                      <w:r>
+                        <w:rPr>
+                          <w:rFonts w:ascii="Courier New" w:hAnsi="Courier New" w:cs="Courier New"/>
+                          <w:b/>
+                          <w:bCs/>
+                          <w:lang w:val="fr-FR"/>
+                        </w:rPr>
+                        <w:t>joblib.load</w:t>
+                      </w:r>
+                      <w:proofErr w:type="spellEnd"/>
+                      <w:proofErr w:type="gramEnd"/>
+                      <w:r>
+                        <w:rPr>
+                          <w:rFonts w:ascii="Courier New" w:hAnsi="Courier New" w:cs="Courier New"/>
+                          <w:b/>
+                          <w:bCs/>
+                          <w:lang w:val="fr-FR"/>
+                        </w:rPr>
+                        <w:t>(‘</w:t>
+                      </w:r>
+                      <w:proofErr w:type="spellStart"/>
+                      <w:r>
+                        <w:rPr>
+                          <w:rFonts w:ascii="Courier New" w:hAnsi="Courier New" w:cs="Courier New"/>
+                          <w:b/>
+                          <w:bCs/>
+                          <w:lang w:val="fr-FR"/>
+                        </w:rPr>
+                        <w:t>model_name</w:t>
+                      </w:r>
+                      <w:proofErr w:type="spellEnd"/>
+                      <w:r>
+                        <w:rPr>
+                          <w:rFonts w:ascii="Courier New" w:hAnsi="Courier New" w:cs="Courier New"/>
+                          <w:b/>
+                          <w:bCs/>
+                          <w:lang w:val="fr-FR"/>
+                        </w:rPr>
+                        <w:t>’)</w:t>
+                      </w:r>
+                    </w:p>
+                  </w:txbxContent>
+                </v:textbox>
+              </v:shape>
+            </w:pict>
+          </mc:Fallback>
+        </mc:AlternateContent>
+      </w:r>
+    </w:p>
+    <w:p>
+      <w:pPr>
+        <w:jc w:val="both"/>
+        <w:rPr>
+          <w:b/>
+          <w:bCs/>
+        </w:rPr>
+      </w:pPr>
+    </w:p>
+    <w:p>
+      <w:pPr>
+        <w:jc w:val="both"/>
+        <w:rPr>
+          <w:rFonts w:ascii="Garamond" w:hAnsi="Garamond"/>
+          <w:sz w:val="28"/>
+          <w:szCs w:val="28"/>
+        </w:rPr>
+      </w:pPr>
+      <w:r>
+        <w:rPr>
+          <w:noProof/>
+        </w:rPr>
+        <mc:AlternateContent>
+          <mc:Choice Requires="wps">
+            <w:drawing>
+              <wp:anchor distT="0" distB="0" distL="114300" distR="114300" simplePos="0" relativeHeight="251668480" behindDoc="0" locked="0" layoutInCell="1" allowOverlap="1" wp14:anchorId="71F02121" wp14:editId="5F59F525">
+                <wp:simplePos x="0" y="0"/>
+                <wp:positionH relativeFrom="column">
+                  <wp:posOffset>-187591</wp:posOffset>
+                </wp:positionH>
+                <wp:positionV relativeFrom="paragraph">
+                  <wp:posOffset>303752</wp:posOffset>
+                </wp:positionV>
+                <wp:extent cx="6347637" cy="340242"/>
+                <wp:effectExtent l="0" t="0" r="15240" b="15875"/>
+                <wp:wrapNone/>
+                <wp:docPr id="14" name="Text Box 14"/>
+                <wp:cNvGraphicFramePr/>
+                <a:graphic xmlns:a="http://schemas.openxmlformats.org/drawingml/2006/main">
+                  <a:graphicData uri="http://schemas.microsoft.com/office/word/2010/wordprocessingShape">
+                    <wps:wsp>
+                      <wps:cNvSpPr txBox="1"/>
+                      <wps:spPr>
+                        <a:xfrm>
+                          <a:off x="0" y="0"/>
+                          <a:ext cx="6347637" cy="340242"/>
+                        </a:xfrm>
+                        <a:prstGeom prst="rect">
+                          <a:avLst/>
+                        </a:prstGeom>
+                        <a:solidFill>
+                          <a:schemeClr val="bg1">
+                            <a:lumMod val="85000"/>
+                          </a:schemeClr>
+                        </a:solidFill>
+                        <a:ln w="6350">
+                          <a:solidFill>
+                            <a:prstClr val="black"/>
+                          </a:solidFill>
+                        </a:ln>
+                      </wps:spPr>
+                      <wps:txbx>
+                        <w:txbxContent>
+                          <w:p>
+                            <w:pPr>
+                              <w:jc w:val="center"/>
+                              <w:rPr>
+                                <w:rFonts w:ascii="Courier New" w:hAnsi="Courier New" w:cs="Courier New"/>
+                                <w:b/>
+                                <w:bCs/>
+                                <w:lang w:val="en-US"/>
+                              </w:rPr>
+                            </w:pPr>
+                            <w:proofErr w:type="spellStart"/>
+                            <w:proofErr w:type="gramStart"/>
+                            <w:r>
+                              <w:rPr>
+                                <w:rFonts w:ascii="Courier New" w:hAnsi="Courier New" w:cs="Courier New"/>
+                                <w:b/>
+                                <w:bCs/>
+                                <w:lang w:val="en-US"/>
+                              </w:rPr>
+                              <w:t>mlflow.sklearn</w:t>
+                            </w:r>
+                            <w:proofErr w:type="gramEnd"/>
+                            <w:r>
+                              <w:rPr>
+                                <w:rFonts w:ascii="Courier New" w:hAnsi="Courier New" w:cs="Courier New"/>
+                                <w:b/>
+                                <w:bCs/>
+                                <w:lang w:val="en-US"/>
+                              </w:rPr>
+                              <w:t>.lo</w:t>
+                            </w:r>
+                            <w:r>
+                              <w:rPr>
+                                <w:rFonts w:ascii="Courier New" w:hAnsi="Courier New" w:cs="Courier New"/>
+                                <w:b/>
+                                <w:bCs/>
+                                <w:lang w:val="en-US"/>
+                              </w:rPr>
+                              <w:t>ad</w:t>
+                            </w:r>
+                            <w:r>
+                              <w:rPr>
+                                <w:rFonts w:ascii="Courier New" w:hAnsi="Courier New" w:cs="Courier New"/>
+                                <w:b/>
+                                <w:bCs/>
+                                <w:lang w:val="en-US"/>
+                              </w:rPr>
+                              <w:t>_model</w:t>
+                            </w:r>
+                            <w:proofErr w:type="spellEnd"/>
+                            <w:r>
+                              <w:rPr>
+                                <w:rFonts w:ascii="Courier New" w:hAnsi="Courier New" w:cs="Courier New"/>
+                                <w:b/>
+                                <w:bCs/>
+                                <w:lang w:val="en-US"/>
+                              </w:rPr>
+                              <w:t>(‘</w:t>
+                            </w:r>
+                            <w:proofErr w:type="spellStart"/>
+                            <w:r>
+                              <w:rPr>
+                                <w:rFonts w:ascii="Courier New" w:hAnsi="Courier New" w:cs="Courier New"/>
+                                <w:b/>
+                                <w:bCs/>
+                                <w:lang w:val="en-US"/>
+                              </w:rPr>
+                              <w:t>model_</w:t>
+                            </w:r>
+                            <w:r>
+                              <w:rPr>
+                                <w:rFonts w:ascii="Courier New" w:hAnsi="Courier New" w:cs="Courier New"/>
+                                <w:b/>
+                                <w:bCs/>
+                                <w:lang w:val="en-US"/>
+                              </w:rPr>
+                              <w:t>logistic</w:t>
+                            </w:r>
+                            <w:proofErr w:type="spellEnd"/>
+                            <w:r>
+                              <w:rPr>
+                                <w:rFonts w:ascii="Courier New" w:hAnsi="Courier New" w:cs="Courier New"/>
+                                <w:b/>
+                                <w:bCs/>
+                                <w:lang w:val="en-US"/>
+                              </w:rPr>
+                              <w:t>’)</w:t>
+                            </w:r>
+                          </w:p>
+                        </w:txbxContent>
+                      </wps:txbx>
+                      <wps:bodyPr rot="0" spcFirstLastPara="0" vertOverflow="overflow" horzOverflow="overflow" vert="horz" wrap="square" lIns="91440" tIns="45720" rIns="91440" bIns="45720" numCol="1" spcCol="0" rtlCol="0" fromWordArt="0" anchor="t" anchorCtr="0" forceAA="0" compatLnSpc="1">
+                        <a:prstTxWarp prst="textNoShape">
+                          <a:avLst/>
+                        </a:prstTxWarp>
+                        <a:noAutofit/>
+                      </wps:bodyPr>
+                    </wps:wsp>
+                  </a:graphicData>
+                </a:graphic>
+                <wp14:sizeRelH relativeFrom="margin">
+                  <wp14:pctWidth>0</wp14:pctWidth>
+                </wp14:sizeRelH>
+              </wp:anchor>
+            </w:drawing>
+          </mc:Choice>
+          <mc:Fallback>
+            <w:pict>
+              <v:shape w14:anchorId="71F02121" id="Text Box 14" o:spid="_x0000_s1031" type="#_x0000_t202" style="position:absolute;left:0;text-align:left;margin-left:-14.75pt;margin-top:23.9pt;width:499.8pt;height:26.8pt;z-index:251668480;visibility:visible;mso-wrap-style:square;mso-width-percent:0;mso-wrap-distance-left:9pt;mso-wrap-distance-top:0;mso-wrap-distance-right:9pt;mso-wrap-distance-bottom:0;mso-position-horizontal:absolute;mso-position-horizontal-relative:text;mso-position-vertical:absolute;mso-position-vertical-relative:text;mso-width-percent:0;mso-width-relative:margin;v-text-anchor:top" o:gfxdata="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" fillcolor="#d8d8d8 [2732]" strokeweight=".5pt">
+                <v:textbox>
+                  <w:txbxContent>
+                    <w:p>
+                      <w:pPr>
+                        <w:jc w:val="center"/>
+                        <w:rPr>
+                          <w:rFonts w:ascii="Courier New" w:hAnsi="Courier New" w:cs="Courier New"/>
+                          <w:b/>
+                          <w:bCs/>
+                          <w:lang w:val="en-US"/>
+                        </w:rPr>
+                      </w:pPr>
+                      <w:proofErr w:type="spellStart"/>
+                      <w:proofErr w:type="gramStart"/>
+                      <w:r>
+                        <w:rPr>
+                          <w:rFonts w:ascii="Courier New" w:hAnsi="Courier New" w:cs="Courier New"/>
+                          <w:b/>
+                          <w:bCs/>
+                          <w:lang w:val="en-US"/>
+                        </w:rPr>
+                        <w:t>mlflow.sklearn</w:t>
+                      </w:r>
+                      <w:proofErr w:type="gramEnd"/>
+                      <w:r>
+                        <w:rPr>
+                          <w:rFonts w:ascii="Courier New" w:hAnsi="Courier New" w:cs="Courier New"/>
+                          <w:b/>
+                          <w:bCs/>
+                          <w:lang w:val="en-US"/>
+                        </w:rPr>
+                        <w:t>.lo</w:t>
+                      </w:r>
+                      <w:r>
+                        <w:rPr>
+                          <w:rFonts w:ascii="Courier New" w:hAnsi="Courier New" w:cs="Courier New"/>
+                          <w:b/>
+                          <w:bCs/>
+                          <w:lang w:val="en-US"/>
+                        </w:rPr>
+                        <w:t>ad</w:t>
+                      </w:r>
+                      <w:r>
+                        <w:rPr>
+                          <w:rFonts w:ascii="Courier New" w:hAnsi="Courier New" w:cs="Courier New"/>
+                          <w:b/>
+                          <w:bCs/>
+                          <w:lang w:val="en-US"/>
+                        </w:rPr>
+                        <w:t>_model</w:t>
+                      </w:r>
+                      <w:proofErr w:type="spellEnd"/>
+                      <w:r>
+                        <w:rPr>
+                          <w:rFonts w:ascii="Courier New" w:hAnsi="Courier New" w:cs="Courier New"/>
+                          <w:b/>
+                          <w:bCs/>
+                          <w:lang w:val="en-US"/>
+                        </w:rPr>
+                        <w:t>(‘</w:t>
+                      </w:r>
+                      <w:proofErr w:type="spellStart"/>
+                      <w:r>
+                        <w:rPr>
+                          <w:rFonts w:ascii="Courier New" w:hAnsi="Courier New" w:cs="Courier New"/>
+                          <w:b/>
+                          <w:bCs/>
+                          <w:lang w:val="en-US"/>
+                        </w:rPr>
+                        <w:t>model_</w:t>
+                      </w:r>
+                      <w:r>
+                        <w:rPr>
+                          <w:rFonts w:ascii="Courier New" w:hAnsi="Courier New" w:cs="Courier New"/>
+                          <w:b/>
+                          <w:bCs/>
+                          <w:lang w:val="en-US"/>
+                        </w:rPr>
+                        <w:t>logistic</w:t>
+                      </w:r>
+                      <w:proofErr w:type="spellEnd"/>
+                      <w:r>
+                        <w:rPr>
+                          <w:rFonts w:ascii="Courier New" w:hAnsi="Courier New" w:cs="Courier New"/>
+                          <w:b/>
+                          <w:bCs/>
+                          <w:lang w:val="en-US"/>
+                        </w:rPr>
+                        <w:t>’)</w:t>
+                      </w:r>
+                    </w:p>
+                  </w:txbxContent>
+                </v:textbox>
+              </v:shape>
+            </w:pict>
+          </mc:Fallback>
+        </mc:AlternateContent>
+      </w:r>
+      <w:r>
+        <w:rPr>
+          <w:rFonts w:ascii="Garamond" w:hAnsi="Garamond"/>
+          <w:sz w:val="28"/>
+          <w:szCs w:val="28"/>
+        </w:rPr>
+        <w:t xml:space="preserve">The saved </w:t>
+      </w:r>
+      <w:proofErr w:type="spellStart"/>
+      <w:r>
+        <w:rPr>
+          <w:rFonts w:ascii="Garamond" w:hAnsi="Garamond"/>
+          <w:sz w:val="28"/>
+          <w:szCs w:val="28"/>
+        </w:rPr>
+        <w:t>mlflow</w:t>
+      </w:r>
+      <w:proofErr w:type="spellEnd"/>
+      <w:r>
+        <w:rPr>
+          <w:rFonts w:ascii="Garamond" w:hAnsi="Garamond"/>
+          <w:sz w:val="28"/>
+          <w:szCs w:val="28"/>
+        </w:rPr>
+        <w:t xml:space="preserve"> model is loaded using </w:t>
+      </w:r>
+      <w:proofErr w:type="spellStart"/>
+      <w:proofErr w:type="gramStart"/>
+      <w:r>
+        <w:rPr>
+          <w:rFonts w:ascii="Garamond" w:hAnsi="Garamond"/>
+          <w:sz w:val="28"/>
+          <w:szCs w:val="28"/>
+        </w:rPr>
+        <w:t>mlflow.sklearn</w:t>
+      </w:r>
+      <w:proofErr w:type="spellEnd"/>
+      <w:proofErr w:type="gramEnd"/>
+    </w:p>
+    <w:p>
+      <w:pPr>
+        <w:jc w:val="both"/>
+        <w:rPr>
+          <w:b/>
+          <w:bCs/>
+        </w:rPr>
+      </w:pPr>
+    </w:p>
+    <w:p>
+      <w:pPr>
+        <w:jc w:val="both"/>
+        <w:rPr>
+          <w:b/>
+          <w:bCs/>
+        </w:rPr>
+      </w:pPr>
+    </w:p>
+    <w:p>
+      <w:pPr>
+        <w:jc w:val="both"/>
+        <w:rPr>
+          <w:rFonts w:ascii="Garamond" w:hAnsi="Garamond"/>
+          <w:sz w:val="28"/>
+          <w:szCs w:val="28"/>
+        </w:rPr>
+      </w:pPr>
+      <w:r>
+        <w:rPr>
+          <w:rFonts w:ascii="Garamond" w:hAnsi="Garamond"/>
+          <w:sz w:val="28"/>
+          <w:szCs w:val="28"/>
+        </w:rPr>
+        <w:t xml:space="preserve">The loaded model is used to predict the </w:t>
+      </w:r>
+      <w:proofErr w:type="spellStart"/>
+      <w:r>
+        <w:rPr>
+          <w:rFonts w:ascii="Garamond" w:hAnsi="Garamond"/>
+          <w:sz w:val="28"/>
+          <w:szCs w:val="28"/>
+        </w:rPr>
+        <w:t>preprocessed</w:t>
+      </w:r>
+      <w:proofErr w:type="spellEnd"/>
+      <w:r>
+        <w:rPr>
+          <w:rFonts w:ascii="Garamond" w:hAnsi="Garamond"/>
+          <w:sz w:val="28"/>
+          <w:szCs w:val="28"/>
+        </w:rPr>
+        <w:t xml:space="preserve"> data and it is stored in “predict_output.csv” which </w:t>
+      </w:r>
+      <w:r>
+        <w:rPr>
+          <w:rFonts w:ascii="Garamond" w:hAnsi="Garamond"/>
+          <w:sz w:val="28"/>
+          <w:szCs w:val="28"/>
+        </w:rPr>
+        <w:t>is in</w:t>
+      </w:r>
+      <w:r>
+        <w:rPr>
+          <w:rFonts w:ascii="Garamond" w:hAnsi="Garamond"/>
+          <w:sz w:val="28"/>
+          <w:szCs w:val="28"/>
+        </w:rPr>
+        <w:t xml:space="preserve"> “</w:t>
+      </w:r>
+      <w:proofErr w:type="spellStart"/>
+      <w:r>
+        <w:rPr>
+          <w:rFonts w:ascii="Garamond" w:hAnsi="Garamond"/>
+          <w:sz w:val="28"/>
+          <w:szCs w:val="28"/>
+        </w:rPr>
+        <w:t>project_outputs</w:t>
+      </w:r>
+      <w:proofErr w:type="spellEnd"/>
+      <w:r>
+        <w:rPr>
+          <w:rFonts w:ascii="Garamond" w:hAnsi="Garamond"/>
+          <w:sz w:val="28"/>
+          <w:szCs w:val="28"/>
+        </w:rPr>
+        <w:t>” directory.</w:t>
+      </w:r>
+    </w:p>
+    <w:p>
+      <w:pPr>
+        <w:jc w:val="both"/>
+        <w:rPr>
+          <w:b/>
+          <w:bCs/>
+        </w:rPr>
+      </w:pPr>
+    </w:p>
     <w:p/>
     <w:p>
       <w:pPr>
@@ -1640,7 +3464,7 @@
     </w:p>
     <w:p/>
     <w:sectPr>
-      <w:footerReference w:type="default" r:id="rId15"/>
+      <w:footerReference w:type="default" r:id="rId18"/>
       <w:pgSz w:w="11906" w:h="16838"/>
       <w:pgMar w:top="1440" w:right="1440" w:bottom="1440" w:left="1440" w:header="708" w:footer="708" w:gutter="0"/>
       <w:pgBorders w:offsetFrom="page">
@@ -1654,6 +3478,31 @@
     </w:sectPr>
   </w:body>
 </w:document>
+</file>
+
+<file path=word/endnotes.xml><?xml version="1.0" encoding="utf-8"?>
+<w:endnotes xmlns:wpc="http://schemas.microsoft.com/office/word/2010/wordprocessingCanvas" xmlns:cx="http://schemas.microsoft.com/office/drawing/2014/chartex" xmlns:cx1="http://schemas.microsoft.com/office/drawing/2015/9/8/chartex" xmlns:cx2="http://schemas.microsoft.com/office/drawing/2015/10/21/chartex" xmlns:cx3="http://schemas.microsoft.com/office/drawing/2016/5/9/chartex" xmlns:cx4="http://schemas.microsoft.com/office/drawing/2016/5/10/chartex" xmlns:cx5="http://schemas.microsoft.com/office/drawing/2016/5/11/chartex" xmlns:cx6="http://schemas.microsoft.com/office/drawing/2016/5/12/chartex" xmlns:cx7="http://schemas.microsoft.com/office/drawing/2016/5/13/chartex" xmlns:cx8="http://schemas.microsoft.com/office/drawing/2016/5/14/chartex" xmlns:mc="http://schemas.openxmlformats.org/markup-compatibility/2006" xmlns:aink="http://schemas.microsoft.com/office/drawing/2016/ink" xmlns:am3d="http://schemas.microsoft.com/office/drawing/2017/model3d" xmlns:o="urn:schemas-microsoft-com:office:office" xmlns:oel="http://schemas.microsoft.com/office/2019/extlst" xmlns:r="http://schemas.openxmlformats.org/officeDocument/2006/relationships" xmlns:m="http://schemas.openxmlformats.org/officeDocument/2006/math" xmlns:v="urn:schemas-microsoft-com:vml" xmlns:wp14="http://schemas.microsoft.com/office/word/2010/wordprocessingDrawing" xmlns:wp="http://schemas.openxmlformats.org/drawingml/2006/wordprocessingDrawing" xmlns:w10="urn:schemas-microsoft-com:office:word" xmlns:w="http://schemas.openxmlformats.org/wordprocessingml/2006/main" xmlns:w14="http://schemas.microsoft.com/office/word/2010/wordml" xmlns:w15="http://schemas.microsoft.com/office/word/2012/wordml" xmlns:w16cex="http://schemas.microsoft.com/office/word/2018/wordml/cex" xmlns:w16cid="http://schemas.microsoft.com/office/word/2016/wordml/cid" xmlns:w16="http://schemas.microsoft.com/office/word/2018/wordml" xmlns:w16sdtdh="http://schemas.microsoft.com/office/word/2020/wordml/sdtdatahash" xmlns:w16se="http://schemas.microsoft.com/office/word/2015/wordml/symex" xmlns:wpg="http://schemas.microsoft.com/office/word/2010/wordprocessingGroup" xmlns:wpi="http://schemas.microsoft.com/office/word/2010/wordprocessingInk" xmlns:wne="http://schemas.microsoft.com/office/word/2006/wordml" xmlns:wps="http://schemas.microsoft.com/office/word/2010/wordprocessingShape" mc:Ignorable="w14 w15 w16se w16cid w16 w16cex w16sdtdh wp14">
+  <w:endnote w:type="separator" w:id="-1">
+    <w:p>
+      <w:pPr>
+        <w:spacing w:after="0" w:line="240" w:lineRule="auto"/>
+      </w:pPr>
+      <w:r>
+        <w:separator/>
+      </w:r>
+    </w:p>
+  </w:endnote>
+  <w:endnote w:type="continuationSeparator" w:id="0">
+    <w:p>
+      <w:pPr>
+        <w:spacing w:after="0" w:line="240" w:lineRule="auto"/>
+      </w:pPr>
+      <w:r>
+        <w:continuationSeparator/>
+      </w:r>
+    </w:p>
+  </w:endnote>
+</w:endnotes>
 </file>
 
 <file path=word/footer1.xml><?xml version="1.0" encoding="utf-8"?>
@@ -1690,8 +3539,6 @@
     </w:r>
     <w:r>
       <w:tab/>
-    </w:r>
-    <w:r>
       <w:t xml:space="preserve">Martin </w:t>
     </w:r>
     <w:proofErr w:type="spellStart"/>
@@ -1700,13 +3547,35 @@
     </w:r>
     <w:proofErr w:type="spellEnd"/>
     <w:r>
-      <w:t xml:space="preserve"> &amp; Sameera Holy</w:t>
-    </w:r>
-    <w:r>
-      <w:t xml:space="preserve"> </w:t>
+      <w:t xml:space="preserve"> &amp; Sameera Holy </w:t>
     </w:r>
   </w:p>
 </w:ftr>
+</file>
+
+<file path=word/footnotes.xml><?xml version="1.0" encoding="utf-8"?>
+<w:footnotes xmlns:wpc="http://schemas.microsoft.com/office/word/2010/wordprocessingCanvas" xmlns:cx="http://schemas.microsoft.com/office/drawing/2014/chartex" xmlns:cx1="http://schemas.microsoft.com/office/drawing/2015/9/8/chartex" xmlns:cx2="http://schemas.microsoft.com/office/drawing/2015/10/21/chartex" xmlns:cx3="http://schemas.microsoft.com/office/drawing/2016/5/9/chartex" xmlns:cx4="http://schemas.microsoft.com/office/drawing/2016/5/10/chartex" xmlns:cx5="http://schemas.microsoft.com/office/drawing/2016/5/11/chartex" xmlns:cx6="http://schemas.microsoft.com/office/drawing/2016/5/12/chartex" xmlns:cx7="http://schemas.microsoft.com/office/drawing/2016/5/13/chartex" xmlns:cx8="http://schemas.microsoft.com/office/drawing/2016/5/14/chartex" xmlns:mc="http://schemas.openxmlformats.org/markup-compatibility/2006" xmlns:aink="http://schemas.microsoft.com/office/drawing/2016/ink" xmlns:am3d="http://schemas.microsoft.com/office/drawing/2017/model3d" xmlns:o="urn:schemas-microsoft-com:office:office" xmlns:oel="http://schemas.microsoft.com/office/2019/extlst" xmlns:r="http://schemas.openxmlformats.org/officeDocument/2006/relationships" xmlns:m="http://schemas.openxmlformats.org/officeDocument/2006/math" xmlns:v="urn:schemas-microsoft-com:vml" xmlns:wp14="http://schemas.microsoft.com/office/word/2010/wordprocessingDrawing" xmlns:wp="http://schemas.openxmlformats.org/drawingml/2006/wordprocessingDrawing" xmlns:w10="urn:schemas-microsoft-com:office:word" xmlns:w="http://schemas.openxmlformats.org/wordprocessingml/2006/main" xmlns:w14="http://schemas.microsoft.com/office/word/2010/wordml" xmlns:w15="http://schemas.microsoft.com/office/word/2012/wordml" xmlns:w16cex="http://schemas.microsoft.com/office/word/2018/wordml/cex" xmlns:w16cid="http://schemas.microsoft.com/office/word/2016/wordml/cid" xmlns:w16="http://schemas.microsoft.com/office/word/2018/wordml" xmlns:w16sdtdh="http://schemas.microsoft.com/office/word/2020/wordml/sdtdatahash" xmlns:w16se="http://schemas.microsoft.com/office/word/2015/wordml/symex" xmlns:wpg="http://schemas.microsoft.com/office/word/2010/wordprocessingGroup" xmlns:wpi="http://schemas.microsoft.com/office/word/2010/wordprocessingInk" xmlns:wne="http://schemas.microsoft.com/office/word/2006/wordml" xmlns:wps="http://schemas.microsoft.com/office/word/2010/wordprocessingShape" mc:Ignorable="w14 w15 w16se w16cid w16 w16cex w16sdtdh wp14">
+  <w:footnote w:type="separator" w:id="-1">
+    <w:p>
+      <w:pPr>
+        <w:spacing w:after="0" w:line="240" w:lineRule="auto"/>
+      </w:pPr>
+      <w:r>
+        <w:separator/>
+      </w:r>
+    </w:p>
+  </w:footnote>
+  <w:footnote w:type="continuationSeparator" w:id="0">
+    <w:p>
+      <w:pPr>
+        <w:spacing w:after="0" w:line="240" w:lineRule="auto"/>
+      </w:pPr>
+      <w:r>
+        <w:continuationSeparator/>
+      </w:r>
+    </w:p>
+  </w:footnote>
+</w:footnotes>
 </file>
 
 <file path=word/numbering.xml><?xml version="1.0" encoding="utf-8"?>
@@ -2234,6 +4103,27 @@
       <w:lang w:val="en-GB"/>
     </w:rPr>
   </w:style>
+  <w:style w:type="paragraph" w:styleId="Heading1">
+    <w:name w:val="heading 1"/>
+    <w:basedOn w:val="Normal"/>
+    <w:next w:val="Normal"/>
+    <w:link w:val="Heading1Char"/>
+    <w:uiPriority w:val="9"/>
+    <w:qFormat/>
+    <w:rsid w:val="00AC2669"/>
+    <w:pPr>
+      <w:keepNext/>
+      <w:keepLines/>
+      <w:spacing w:before="240" w:after="0"/>
+      <w:outlineLvl w:val="0"/>
+    </w:pPr>
+    <w:rPr>
+      <w:rFonts w:asciiTheme="majorHAnsi" w:eastAsiaTheme="majorEastAsia" w:hAnsiTheme="majorHAnsi" w:cstheme="majorBidi"/>
+      <w:color w:val="2F5496" w:themeColor="accent1" w:themeShade="BF"/>
+      <w:sz w:val="32"/>
+      <w:szCs w:val="32"/>
+    </w:rPr>
+  </w:style>
   <w:style w:type="character" w:default="1" w:styleId="DefaultParagraphFont">
     <w:name w:val="Default Paragraph Font"/>
     <w:uiPriority w:val="1"/>
@@ -2359,6 +4249,225 @@
       <w:i/>
       <w:iCs/>
       <w:color w:val="44546A" w:themeColor="text2"/>
+      <w:sz w:val="18"/>
+      <w:szCs w:val="18"/>
+    </w:rPr>
+  </w:style>
+  <w:style w:type="character" w:styleId="FollowedHyperlink">
+    <w:name w:val="FollowedHyperlink"/>
+    <w:basedOn w:val="DefaultParagraphFont"/>
+    <w:uiPriority w:val="99"/>
+    <w:semiHidden/>
+    <w:unhideWhenUsed/>
+    <w:rsid w:val="00615F46"/>
+    <w:rPr>
+      <w:color w:val="954F72" w:themeColor="followedHyperlink"/>
+      <w:u w:val="single"/>
+    </w:rPr>
+  </w:style>
+  <w:style w:type="character" w:customStyle="1" w:styleId="Heading1Char">
+    <w:name w:val="Heading 1 Char"/>
+    <w:basedOn w:val="DefaultParagraphFont"/>
+    <w:link w:val="Heading1"/>
+    <w:uiPriority w:val="9"/>
+    <w:rsid w:val="00AC2669"/>
+    <w:rPr>
+      <w:rFonts w:asciiTheme="majorHAnsi" w:eastAsiaTheme="majorEastAsia" w:hAnsiTheme="majorHAnsi" w:cstheme="majorBidi"/>
+      <w:color w:val="2F5496" w:themeColor="accent1" w:themeShade="BF"/>
+      <w:sz w:val="32"/>
+      <w:szCs w:val="32"/>
+      <w:lang w:val="en-GB"/>
+    </w:rPr>
+  </w:style>
+  <w:style w:type="paragraph" w:styleId="TOCHeading">
+    <w:name w:val="TOC Heading"/>
+    <w:basedOn w:val="Heading1"/>
+    <w:next w:val="Normal"/>
+    <w:uiPriority w:val="39"/>
+    <w:unhideWhenUsed/>
+    <w:qFormat/>
+    <w:rsid w:val="00AC2669"/>
+    <w:pPr>
+      <w:spacing w:before="480" w:line="276" w:lineRule="auto"/>
+      <w:outlineLvl w:val="9"/>
+    </w:pPr>
+    <w:rPr>
+      <w:b/>
+      <w:bCs/>
+      <w:sz w:val="28"/>
+      <w:szCs w:val="28"/>
+      <w:lang w:val="en-US"/>
+    </w:rPr>
+  </w:style>
+  <w:style w:type="paragraph" w:styleId="TOC2">
+    <w:name w:val="toc 2"/>
+    <w:basedOn w:val="Normal"/>
+    <w:next w:val="Normal"/>
+    <w:autoRedefine/>
+    <w:uiPriority w:val="39"/>
+    <w:unhideWhenUsed/>
+    <w:rsid w:val="00AC2669"/>
+    <w:pPr>
+      <w:spacing w:after="0"/>
+      <w:ind w:left="220"/>
+    </w:pPr>
+    <w:rPr>
+      <w:rFonts w:cstheme="minorHAnsi"/>
+      <w:smallCaps/>
+      <w:sz w:val="20"/>
+      <w:szCs w:val="20"/>
+    </w:rPr>
+  </w:style>
+  <w:style w:type="paragraph" w:styleId="TOC1">
+    <w:name w:val="toc 1"/>
+    <w:basedOn w:val="Normal"/>
+    <w:next w:val="Normal"/>
+    <w:autoRedefine/>
+    <w:uiPriority w:val="39"/>
+    <w:unhideWhenUsed/>
+    <w:rsid w:val="00AC2669"/>
+    <w:pPr>
+      <w:spacing w:before="120" w:after="120"/>
+    </w:pPr>
+    <w:rPr>
+      <w:rFonts w:cstheme="minorHAnsi"/>
+      <w:b/>
+      <w:bCs/>
+      <w:caps/>
+      <w:sz w:val="20"/>
+      <w:szCs w:val="20"/>
+    </w:rPr>
+  </w:style>
+  <w:style w:type="paragraph" w:styleId="TOC3">
+    <w:name w:val="toc 3"/>
+    <w:basedOn w:val="Normal"/>
+    <w:next w:val="Normal"/>
+    <w:autoRedefine/>
+    <w:uiPriority w:val="39"/>
+    <w:unhideWhenUsed/>
+    <w:rsid w:val="00AC2669"/>
+    <w:pPr>
+      <w:spacing w:after="0"/>
+      <w:ind w:left="440"/>
+    </w:pPr>
+    <w:rPr>
+      <w:rFonts w:cstheme="minorHAnsi"/>
+      <w:i/>
+      <w:iCs/>
+      <w:sz w:val="20"/>
+      <w:szCs w:val="20"/>
+    </w:rPr>
+  </w:style>
+  <w:style w:type="paragraph" w:styleId="TOC4">
+    <w:name w:val="toc 4"/>
+    <w:basedOn w:val="Normal"/>
+    <w:next w:val="Normal"/>
+    <w:autoRedefine/>
+    <w:uiPriority w:val="39"/>
+    <w:semiHidden/>
+    <w:unhideWhenUsed/>
+    <w:rsid w:val="00AC2669"/>
+    <w:pPr>
+      <w:spacing w:after="0"/>
+      <w:ind w:left="660"/>
+    </w:pPr>
+    <w:rPr>
+      <w:rFonts w:cstheme="minorHAnsi"/>
+      <w:sz w:val="18"/>
+      <w:szCs w:val="18"/>
+    </w:rPr>
+  </w:style>
+  <w:style w:type="paragraph" w:styleId="TOC5">
+    <w:name w:val="toc 5"/>
+    <w:basedOn w:val="Normal"/>
+    <w:next w:val="Normal"/>
+    <w:autoRedefine/>
+    <w:uiPriority w:val="39"/>
+    <w:semiHidden/>
+    <w:unhideWhenUsed/>
+    <w:rsid w:val="00AC2669"/>
+    <w:pPr>
+      <w:spacing w:after="0"/>
+      <w:ind w:left="880"/>
+    </w:pPr>
+    <w:rPr>
+      <w:rFonts w:cstheme="minorHAnsi"/>
+      <w:sz w:val="18"/>
+      <w:szCs w:val="18"/>
+    </w:rPr>
+  </w:style>
+  <w:style w:type="paragraph" w:styleId="TOC6">
+    <w:name w:val="toc 6"/>
+    <w:basedOn w:val="Normal"/>
+    <w:next w:val="Normal"/>
+    <w:autoRedefine/>
+    <w:uiPriority w:val="39"/>
+    <w:semiHidden/>
+    <w:unhideWhenUsed/>
+    <w:rsid w:val="00AC2669"/>
+    <w:pPr>
+      <w:spacing w:after="0"/>
+      <w:ind w:left="1100"/>
+    </w:pPr>
+    <w:rPr>
+      <w:rFonts w:cstheme="minorHAnsi"/>
+      <w:sz w:val="18"/>
+      <w:szCs w:val="18"/>
+    </w:rPr>
+  </w:style>
+  <w:style w:type="paragraph" w:styleId="TOC7">
+    <w:name w:val="toc 7"/>
+    <w:basedOn w:val="Normal"/>
+    <w:next w:val="Normal"/>
+    <w:autoRedefine/>
+    <w:uiPriority w:val="39"/>
+    <w:semiHidden/>
+    <w:unhideWhenUsed/>
+    <w:rsid w:val="00AC2669"/>
+    <w:pPr>
+      <w:spacing w:after="0"/>
+      <w:ind w:left="1320"/>
+    </w:pPr>
+    <w:rPr>
+      <w:rFonts w:cstheme="minorHAnsi"/>
+      <w:sz w:val="18"/>
+      <w:szCs w:val="18"/>
+    </w:rPr>
+  </w:style>
+  <w:style w:type="paragraph" w:styleId="TOC8">
+    <w:name w:val="toc 8"/>
+    <w:basedOn w:val="Normal"/>
+    <w:next w:val="Normal"/>
+    <w:autoRedefine/>
+    <w:uiPriority w:val="39"/>
+    <w:semiHidden/>
+    <w:unhideWhenUsed/>
+    <w:rsid w:val="00AC2669"/>
+    <w:pPr>
+      <w:spacing w:after="0"/>
+      <w:ind w:left="1540"/>
+    </w:pPr>
+    <w:rPr>
+      <w:rFonts w:cstheme="minorHAnsi"/>
+      <w:sz w:val="18"/>
+      <w:szCs w:val="18"/>
+    </w:rPr>
+  </w:style>
+  <w:style w:type="paragraph" w:styleId="TOC9">
+    <w:name w:val="toc 9"/>
+    <w:basedOn w:val="Normal"/>
+    <w:next w:val="Normal"/>
+    <w:autoRedefine/>
+    <w:uiPriority w:val="39"/>
+    <w:semiHidden/>
+    <w:unhideWhenUsed/>
+    <w:rsid w:val="00AC2669"/>
+    <w:pPr>
+      <w:spacing w:after="0"/>
+      <w:ind w:left="1760"/>
+    </w:pPr>
+    <w:rPr>
+      <w:rFonts w:cstheme="minorHAnsi"/>
       <w:sz w:val="18"/>
       <w:szCs w:val="18"/>
     </w:rPr>
@@ -2659,4 +4768,16 @@
     </a:ext>
   </a:extLst>
 </a:theme>
+</file>
+
+<file path=customXml/item1.xml><?xml version="1.0" encoding="utf-8"?>
+<b:Sources xmlns:b="http://schemas.openxmlformats.org/officeDocument/2006/bibliography" xmlns="http://schemas.openxmlformats.org/officeDocument/2006/bibliography" SelectedStyle="/APASixthEditionOfficeOnline.xsl" StyleName="APA" Version="6"/>
+</file>
+
+<file path=customXml/itemProps1.xml><?xml version="1.0" encoding="utf-8"?>
+<ds:datastoreItem xmlns:ds="http://schemas.openxmlformats.org/officeDocument/2006/customXml" ds:itemID="{A9D38BE7-DCFE-0140-8C3A-6C016C762771}">
+  <ds:schemaRefs>
+    <ds:schemaRef ds:uri="http://schemas.openxmlformats.org/officeDocument/2006/bibliography"/>
+  </ds:schemaRefs>
+</ds:datastoreItem>
 </file>
</xml_diff>